<commit_message>
Update part1 based on feedbacks from TA
</commit_message>
<xml_diff>
--- a/scratch/Project Proposal.docx
+++ b/scratch/Project Proposal.docx
@@ -222,6 +222,96 @@
           <w:rFonts w:ascii="Times" w:eastAsia="Times New Roman" w:hAnsi="Times" w:cs="Times New Roman"/>
         </w:rPr>
       </w:pPr>
+      <w:r>
+        <w:rPr>
+          <w:rFonts w:ascii="Times" w:eastAsia="Times New Roman" w:hAnsi="Times" w:cs="Times New Roman"/>
+        </w:rPr>
+        <w:t>All data came from https://www.kaggle.com/wyattowalsh/basketball and https://www.kaggle.com/nathanlauga/nba-games?select=ranking.csv Sincere gratitude.</w:t>
+      </w:r>
+    </w:p>
+    <w:p>
+      <w:pPr>
+        <w:spacing w:line="480" w:lineRule="auto"/>
+        <w:ind w:firstLine="720"/>
+        <w:rPr>
+          <w:rFonts w:ascii="Times" w:eastAsia="Times New Roman" w:hAnsi="Times" w:cs="Times New Roman"/>
+        </w:rPr>
+      </w:pPr>
+      <w:r>
+        <w:rPr>
+          <w:rFonts w:ascii="Times" w:eastAsia="Times New Roman" w:hAnsi="Times" w:cs="Times New Roman"/>
+        </w:rPr>
+        <w:t xml:space="preserve">All data will be only used for course project, no any commercial </w:t>
+      </w:r>
+      <w:r>
+        <w:rPr>
+          <w:rFonts w:ascii="Times" w:eastAsia="Times New Roman" w:hAnsi="Times" w:cs="Times New Roman"/>
+        </w:rPr>
+        <w:t>activities.</w:t>
+      </w:r>
+    </w:p>
+    <w:p>
+      <w:pPr>
+        <w:spacing w:line="480" w:lineRule="auto"/>
+        <w:ind w:firstLine="720"/>
+        <w:rPr>
+          <w:rFonts w:ascii="Times" w:hAnsi="Times" w:cs="Times New Roman"/>
+        </w:rPr>
+      </w:pPr>
+    </w:p>
+    <w:p>
+      <w:pPr>
+        <w:spacing w:line="480" w:lineRule="auto"/>
+        <w:ind w:firstLine="720"/>
+        <w:rPr>
+          <w:rFonts w:ascii="Times" w:hAnsi="Times" w:cs="Times New Roman"/>
+        </w:rPr>
+      </w:pPr>
+    </w:p>
+    <w:p>
+      <w:pPr>
+        <w:spacing w:line="480" w:lineRule="auto"/>
+        <w:ind w:firstLine="720"/>
+        <w:rPr>
+          <w:rFonts w:ascii="Times" w:hAnsi="Times" w:cs="Times New Roman"/>
+        </w:rPr>
+      </w:pPr>
+    </w:p>
+    <w:p>
+      <w:pPr>
+        <w:spacing w:line="480" w:lineRule="auto"/>
+        <w:ind w:firstLine="720"/>
+        <w:rPr>
+          <w:rFonts w:ascii="Times" w:hAnsi="Times" w:cs="Times New Roman"/>
+        </w:rPr>
+      </w:pPr>
+    </w:p>
+    <w:p>
+      <w:pPr>
+        <w:spacing w:line="480" w:lineRule="auto"/>
+        <w:ind w:firstLine="720"/>
+        <w:rPr>
+          <w:rFonts w:ascii="Times" w:hAnsi="Times" w:cs="Times New Roman"/>
+        </w:rPr>
+      </w:pPr>
+    </w:p>
+    <w:p>
+      <w:pPr>
+        <w:spacing w:line="480" w:lineRule="auto"/>
+        <w:ind w:firstLine="720"/>
+        <w:rPr>
+          <w:rFonts w:ascii="Times" w:hAnsi="Times" w:cs="Times New Roman"/>
+        </w:rPr>
+      </w:pPr>
+    </w:p>
+    <w:p>
+      <w:pPr>
+        <w:spacing w:line="480" w:lineRule="auto"/>
+        <w:ind w:firstLine="720"/>
+        <w:rPr>
+          <w:rFonts w:ascii="Times" w:hAnsi="Times" w:cs="Times New Roman" w:hint="eastAsia"/>
+        </w:rPr>
+      </w:pPr>
     </w:p>
     <w:p>
       <w:pPr>
@@ -236,6 +326,7 @@
           <w:b/>
           <w:bCs/>
         </w:rPr>
+        <w:lastRenderedPageBreak/>
         <w:t>Part 3 Choice:</w:t>
       </w:r>
       <w:r>
@@ -303,7 +394,7 @@
                     <pic:cNvPicPr/>
                   </pic:nvPicPr>
                   <pic:blipFill>
-                    <a:blip r:embed="rId4">
+                    <a:blip r:embed="rId6">
                       <a:extLst>
                         <a:ext uri="{28A0092B-C50C-407E-A947-70E740481C1C}">
                           <a14:useLocalDpi xmlns:a14="http://schemas.microsoft.com/office/drawing/2010/main" val="0"/>
@@ -343,7 +434,6 @@
           <w:b/>
           <w:bCs/>
         </w:rPr>
-        <w:lastRenderedPageBreak/>
         <w:t>Contingency Plan:</w:t>
       </w:r>
       <w:r>
@@ -452,7 +542,7 @@
           <w:noProof/>
         </w:rPr>
         <w:drawing>
-          <wp:inline distT="0" distB="0" distL="0" distR="0" wp14:anchorId="58CD4B9F" wp14:editId="1632D191">
+          <wp:inline distT="0" distB="0" distL="0" distR="0" wp14:anchorId="58CD4B9F" wp14:editId="2D0B2CD1">
             <wp:extent cx="5943600" cy="2511171"/>
             <wp:effectExtent l="0" t="0" r="0" b="3810"/>
             <wp:docPr id="2" name="Picture 2"/>
@@ -467,7 +557,7 @@
                     <pic:cNvPicPr/>
                   </pic:nvPicPr>
                   <pic:blipFill>
-                    <a:blip r:embed="rId5">
+                    <a:blip r:embed="rId7">
                       <a:extLst>
                         <a:ext uri="{28A0092B-C50C-407E-A947-70E740481C1C}">
                           <a14:useLocalDpi xmlns:a14="http://schemas.microsoft.com/office/drawing/2010/main" val="0"/>
@@ -886,7 +976,7 @@
           <w:sz w:val="20"/>
           <w:szCs w:val="20"/>
         </w:rPr>
-        <w:t xml:space="preserve"> NOT NULL, State, City, Capacity, </w:t>
+        <w:t xml:space="preserve">, State, City, Capacity, </w:t>
       </w:r>
     </w:p>
     <w:p>
@@ -1008,6 +1098,7 @@
           <w:rFonts w:ascii="Times" w:hAnsi="Times"/>
           <w:sz w:val="20"/>
           <w:szCs w:val="20"/>
+          <w:u w:val="single"/>
         </w:rPr>
         <w:t>Player_ID</w:t>
       </w:r>
@@ -1643,7 +1734,7 @@
       <w:pPr>
         <w:spacing w:line="480" w:lineRule="auto"/>
         <w:rPr>
-          <w:rFonts w:ascii="Times" w:hAnsi="Times" w:hint="eastAsia"/>
+          <w:rFonts w:ascii="Times" w:hAnsi="Times"/>
           <w:sz w:val="20"/>
           <w:szCs w:val="20"/>
         </w:rPr>
@@ -1695,6 +1786,44 @@
     </w:sectPr>
   </w:body>
 </w:document>
+</file>
+
+<file path=word/endnotes.xml><?xml version="1.0" encoding="utf-8"?>
+<w:endnotes xmlns:wpc="http://schemas.microsoft.com/office/word/2010/wordprocessingCanvas" xmlns:cx="http://schemas.microsoft.com/office/drawing/2014/chartex" xmlns:cx1="http://schemas.microsoft.com/office/drawing/2015/9/8/chartex" xmlns:cx2="http://schemas.microsoft.com/office/drawing/2015/10/21/chartex" xmlns:cx3="http://schemas.microsoft.com/office/drawing/2016/5/9/chartex" xmlns:cx4="http://schemas.microsoft.com/office/drawing/2016/5/10/chartex" xmlns:cx5="http://schemas.microsoft.com/office/drawing/2016/5/11/chartex" xmlns:cx6="http://schemas.microsoft.com/office/drawing/2016/5/12/chartex" xmlns:cx7="http://schemas.microsoft.com/office/drawing/2016/5/13/chartex" xmlns:cx8="http://schemas.microsoft.com/office/drawing/2016/5/14/chartex" xmlns:mc="http://schemas.openxmlformats.org/markup-compatibility/2006" xmlns:aink="http://schemas.microsoft.com/office/drawing/2016/ink" xmlns:am3d="http://schemas.microsoft.com/office/drawing/2017/model3d" xmlns:o="urn:schemas-microsoft-com:office:office" xmlns:r="http://schemas.openxmlformats.org/officeDocument/2006/relationships" xmlns:m="http://schemas.openxmlformats.org/officeDocument/2006/math" xmlns:v="urn:schemas-microsoft-com:vml" xmlns:wp14="http://schemas.microsoft.com/office/word/2010/wordprocessingDrawing" xmlns:wp="http://schemas.openxmlformats.org/drawingml/2006/wordprocessingDrawing" xmlns:w10="urn:schemas-microsoft-com:office:word" xmlns:w="http://schemas.openxmlformats.org/wordprocessingml/2006/main" xmlns:w14="http://schemas.microsoft.com/office/word/2010/wordml" xmlns:w15="http://schemas.microsoft.com/office/word/2012/wordml" xmlns:w16cex="http://schemas.microsoft.com/office/word/2018/wordml/cex" xmlns:w16cid="http://schemas.microsoft.com/office/word/2016/wordml/cid" xmlns:w16="http://schemas.microsoft.com/office/word/2018/wordml" xmlns:w16sdtdh="http://schemas.microsoft.com/office/word/2020/wordml/sdtdatahash" xmlns:w16se="http://schemas.microsoft.com/office/word/2015/wordml/symex" xmlns:wpg="http://schemas.microsoft.com/office/word/2010/wordprocessingGroup" xmlns:wpi="http://schemas.microsoft.com/office/word/2010/wordprocessingInk" xmlns:wne="http://schemas.microsoft.com/office/word/2006/wordml" xmlns:wps="http://schemas.microsoft.com/office/word/2010/wordprocessingShape" mc:Ignorable="w14 w15 w16se w16cid w16 w16cex w16sdtdh wp14">
+  <w:endnote w:type="separator" w:id="-1">
+    <w:p>
+      <w:r>
+        <w:separator/>
+      </w:r>
+    </w:p>
+  </w:endnote>
+  <w:endnote w:type="continuationSeparator" w:id="0">
+    <w:p>
+      <w:r>
+        <w:continuationSeparator/>
+      </w:r>
+    </w:p>
+  </w:endnote>
+</w:endnotes>
+</file>
+
+<file path=word/footnotes.xml><?xml version="1.0" encoding="utf-8"?>
+<w:footnotes xmlns:wpc="http://schemas.microsoft.com/office/word/2010/wordprocessingCanvas" xmlns:cx="http://schemas.microsoft.com/office/drawing/2014/chartex" xmlns:cx1="http://schemas.microsoft.com/office/drawing/2015/9/8/chartex" xmlns:cx2="http://schemas.microsoft.com/office/drawing/2015/10/21/chartex" xmlns:cx3="http://schemas.microsoft.com/office/drawing/2016/5/9/chartex" xmlns:cx4="http://schemas.microsoft.com/office/drawing/2016/5/10/chartex" xmlns:cx5="http://schemas.microsoft.com/office/drawing/2016/5/11/chartex" xmlns:cx6="http://schemas.microsoft.com/office/drawing/2016/5/12/chartex" xmlns:cx7="http://schemas.microsoft.com/office/drawing/2016/5/13/chartex" xmlns:cx8="http://schemas.microsoft.com/office/drawing/2016/5/14/chartex" xmlns:mc="http://schemas.openxmlformats.org/markup-compatibility/2006" xmlns:aink="http://schemas.microsoft.com/office/drawing/2016/ink" xmlns:am3d="http://schemas.microsoft.com/office/drawing/2017/model3d" xmlns:o="urn:schemas-microsoft-com:office:office" xmlns:r="http://schemas.openxmlformats.org/officeDocument/2006/relationships" xmlns:m="http://schemas.openxmlformats.org/officeDocument/2006/math" xmlns:v="urn:schemas-microsoft-com:vml" xmlns:wp14="http://schemas.microsoft.com/office/word/2010/wordprocessingDrawing" xmlns:wp="http://schemas.openxmlformats.org/drawingml/2006/wordprocessingDrawing" xmlns:w10="urn:schemas-microsoft-com:office:word" xmlns:w="http://schemas.openxmlformats.org/wordprocessingml/2006/main" xmlns:w14="http://schemas.microsoft.com/office/word/2010/wordml" xmlns:w15="http://schemas.microsoft.com/office/word/2012/wordml" xmlns:w16cex="http://schemas.microsoft.com/office/word/2018/wordml/cex" xmlns:w16cid="http://schemas.microsoft.com/office/word/2016/wordml/cid" xmlns:w16="http://schemas.microsoft.com/office/word/2018/wordml" xmlns:w16sdtdh="http://schemas.microsoft.com/office/word/2020/wordml/sdtdatahash" xmlns:w16se="http://schemas.microsoft.com/office/word/2015/wordml/symex" xmlns:wpg="http://schemas.microsoft.com/office/word/2010/wordprocessingGroup" xmlns:wpi="http://schemas.microsoft.com/office/word/2010/wordprocessingInk" xmlns:wne="http://schemas.microsoft.com/office/word/2006/wordml" xmlns:wps="http://schemas.microsoft.com/office/word/2010/wordprocessingShape" mc:Ignorable="w14 w15 w16se w16cid w16 w16cex w16sdtdh wp14">
+  <w:footnote w:type="separator" w:id="-1">
+    <w:p>
+      <w:r>
+        <w:separator/>
+      </w:r>
+    </w:p>
+  </w:footnote>
+  <w:footnote w:type="continuationSeparator" w:id="0">
+    <w:p>
+      <w:r>
+        <w:continuationSeparator/>
+      </w:r>
+    </w:p>
+  </w:footnote>
+</w:footnotes>
 </file>
 
 <file path=word/styles.xml><?xml version="1.0" encoding="utf-8"?>
@@ -2131,6 +2260,70 @@
       <w:rFonts w:ascii="Times New Roman" w:eastAsia="Times New Roman" w:hAnsi="Times New Roman" w:cs="Times New Roman"/>
     </w:rPr>
   </w:style>
+  <w:style w:type="paragraph" w:styleId="a4">
+    <w:name w:val="header"/>
+    <w:basedOn w:val="a"/>
+    <w:link w:val="a5"/>
+    <w:uiPriority w:val="99"/>
+    <w:unhideWhenUsed/>
+    <w:rsid w:val="009A46D4"/>
+    <w:pPr>
+      <w:pBdr>
+        <w:bottom w:val="single" w:sz="6" w:space="1" w:color="auto"/>
+      </w:pBdr>
+      <w:tabs>
+        <w:tab w:val="center" w:pos="4153"/>
+        <w:tab w:val="right" w:pos="8306"/>
+      </w:tabs>
+      <w:snapToGrid w:val="0"/>
+      <w:jc w:val="center"/>
+    </w:pPr>
+    <w:rPr>
+      <w:sz w:val="18"/>
+      <w:szCs w:val="18"/>
+    </w:rPr>
+  </w:style>
+  <w:style w:type="character" w:customStyle="1" w:styleId="a5">
+    <w:name w:val="页眉 字符"/>
+    <w:basedOn w:val="a0"/>
+    <w:link w:val="a4"/>
+    <w:uiPriority w:val="99"/>
+    <w:rsid w:val="009A46D4"/>
+    <w:rPr>
+      <w:sz w:val="18"/>
+      <w:szCs w:val="18"/>
+    </w:rPr>
+  </w:style>
+  <w:style w:type="paragraph" w:styleId="a6">
+    <w:name w:val="footer"/>
+    <w:basedOn w:val="a"/>
+    <w:link w:val="a7"/>
+    <w:uiPriority w:val="99"/>
+    <w:unhideWhenUsed/>
+    <w:rsid w:val="009A46D4"/>
+    <w:pPr>
+      <w:tabs>
+        <w:tab w:val="center" w:pos="4153"/>
+        <w:tab w:val="right" w:pos="8306"/>
+      </w:tabs>
+      <w:snapToGrid w:val="0"/>
+    </w:pPr>
+    <w:rPr>
+      <w:sz w:val="18"/>
+      <w:szCs w:val="18"/>
+    </w:rPr>
+  </w:style>
+  <w:style w:type="character" w:customStyle="1" w:styleId="a7">
+    <w:name w:val="页脚 字符"/>
+    <w:basedOn w:val="a0"/>
+    <w:link w:val="a6"/>
+    <w:uiPriority w:val="99"/>
+    <w:rsid w:val="009A46D4"/>
+    <w:rPr>
+      <w:sz w:val="18"/>
+      <w:szCs w:val="18"/>
+    </w:rPr>
+  </w:style>
 </w:styles>
 </file>
 

</xml_diff>

<commit_message>
ER_Diagram and Proposal final
</commit_message>
<xml_diff>
--- a/scratch/Project Proposal.docx
+++ b/scratch/Project Proposal.docx
@@ -118,21 +118,7 @@
             <w:rStyle w:val="Hyperlink"/>
             <w:rFonts w:ascii="Times" w:eastAsia="Times New Roman" w:hAnsi="Times" w:cs="Times New Roman"/>
           </w:rPr>
-          <w:t>https://www.ka</w:t>
-        </w:r>
-        <w:r>
-          <w:rPr>
-            <w:rStyle w:val="Hyperlink"/>
-            <w:rFonts w:ascii="Times" w:eastAsia="Times New Roman" w:hAnsi="Times" w:cs="Times New Roman"/>
-          </w:rPr>
-          <w:t>g</w:t>
-        </w:r>
-        <w:r>
-          <w:rPr>
-            <w:rStyle w:val="Hyperlink"/>
-            <w:rFonts w:ascii="Times" w:eastAsia="Times New Roman" w:hAnsi="Times" w:cs="Times New Roman"/>
-          </w:rPr>
-          <w:t>gle.com/wyattowalsh/basketball</w:t>
+          <w:t>https://www.kaggle.com/wyattowalsh/basketball</w:t>
         </w:r>
       </w:hyperlink>
     </w:p>
@@ -389,10 +375,10 @@
           <w:noProof/>
         </w:rPr>
         <w:drawing>
-          <wp:inline distT="0" distB="0" distL="0" distR="0" wp14:anchorId="32539063" wp14:editId="3E4F917B">
+          <wp:inline distT="0" distB="0" distL="0" distR="0" wp14:anchorId="4B921031" wp14:editId="3C70CEF3">
             <wp:extent cx="5943600" cy="2595245"/>
             <wp:effectExtent l="0" t="0" r="0" b="0"/>
-            <wp:docPr id="3" name="Picture 3" descr="Diagram&#10;&#10;Description automatically generated"/>
+            <wp:docPr id="2" name="Picture 2" descr="Diagram&#10;&#10;Description automatically generated"/>
             <wp:cNvGraphicFramePr>
               <a:graphicFrameLocks xmlns:a="http://schemas.openxmlformats.org/drawingml/2006/main" noChangeAspect="1"/>
             </wp:cNvGraphicFramePr>
@@ -400,7 +386,7 @@
               <a:graphicData uri="http://schemas.openxmlformats.org/drawingml/2006/picture">
                 <pic:pic xmlns:pic="http://schemas.openxmlformats.org/drawingml/2006/picture">
                   <pic:nvPicPr>
-                    <pic:cNvPr id="3" name="Picture 3" descr="Diagram&#10;&#10;Description automatically generated"/>
+                    <pic:cNvPr id="2" name="Picture 2" descr="Diagram&#10;&#10;Description automatically generated"/>
                     <pic:cNvPicPr/>
                   </pic:nvPicPr>
                   <pic:blipFill>
@@ -1630,15 +1616,7 @@
           <w:sz w:val="20"/>
           <w:szCs w:val="20"/>
         </w:rPr>
-        <w:t>VARCHAR</w:t>
-      </w:r>
-      <w:r>
-        <w:rPr>
-          <w:rFonts w:ascii="Times" w:hAnsi="Times"/>
-          <w:sz w:val="20"/>
-          <w:szCs w:val="20"/>
-        </w:rPr>
-        <w:t>(</w:t>
+        <w:t>VARCHAR(</w:t>
       </w:r>
       <w:proofErr w:type="gramEnd"/>
       <w:r>
@@ -2677,15 +2655,7 @@
           <w:sz w:val="20"/>
           <w:szCs w:val="20"/>
         </w:rPr>
-        <w:t>Away</w:t>
-      </w:r>
-      <w:r>
-        <w:rPr>
-          <w:rFonts w:ascii="Times" w:hAnsi="Times"/>
-          <w:sz w:val="20"/>
-          <w:szCs w:val="20"/>
-        </w:rPr>
-        <w:t xml:space="preserve">_Team.ID INTEGER NOT NULL, </w:t>
+        <w:t xml:space="preserve">Away_Team.ID INTEGER NOT NULL, </w:t>
       </w:r>
     </w:p>
     <w:p>
@@ -2776,23 +2746,7 @@
           <w:szCs w:val="20"/>
         </w:rPr>
         <w:tab/>
-        <w:t xml:space="preserve">FOREIGN KEY </w:t>
-      </w:r>
-      <w:r>
-        <w:rPr>
-          <w:rFonts w:ascii="Times" w:hAnsi="Times"/>
-          <w:sz w:val="20"/>
-          <w:szCs w:val="20"/>
-        </w:rPr>
-        <w:t>(Away</w:t>
-      </w:r>
-      <w:r>
-        <w:rPr>
-          <w:rFonts w:ascii="Times" w:hAnsi="Times"/>
-          <w:sz w:val="20"/>
-          <w:szCs w:val="20"/>
-        </w:rPr>
-        <w:t>_Team.ID) REFERENCES Team,</w:t>
+        <w:t>FOREIGN KEY (Away_Team.ID) REFERENCES Team,</w:t>
       </w:r>
     </w:p>
     <w:p>
@@ -3858,15 +3812,7 @@
           <w:sz w:val="20"/>
           <w:szCs w:val="20"/>
         </w:rPr>
-        <w:t>Player</w:t>
-      </w:r>
-      <w:r>
-        <w:rPr>
-          <w:rFonts w:ascii="Times" w:hAnsi="Times"/>
-          <w:sz w:val="20"/>
-          <w:szCs w:val="20"/>
-        </w:rPr>
-        <w:t>_Team</w:t>
+        <w:t>Player_Team</w:t>
       </w:r>
       <w:proofErr w:type="spellEnd"/>
       <w:r>
@@ -3939,6 +3885,279 @@
           <w:sz w:val="20"/>
           <w:szCs w:val="20"/>
         </w:rPr>
+        <w:t xml:space="preserve"> FROM Team</w:t>
+      </w:r>
+    </w:p>
+    <w:p>
+      <w:pPr>
+        <w:spacing w:line="480" w:lineRule="auto"/>
+        <w:rPr>
+          <w:rFonts w:ascii="Times" w:hAnsi="Times"/>
+          <w:sz w:val="20"/>
+          <w:szCs w:val="20"/>
+        </w:rPr>
+      </w:pPr>
+      <w:r>
+        <w:rPr>
+          <w:rFonts w:ascii="Times" w:hAnsi="Times"/>
+          <w:sz w:val="20"/>
+          <w:szCs w:val="20"/>
+        </w:rPr>
+        <w:lastRenderedPageBreak/>
+        <w:tab/>
+      </w:r>
+      <w:r>
+        <w:rPr>
+          <w:rFonts w:ascii="Times" w:hAnsi="Times"/>
+          <w:sz w:val="20"/>
+          <w:szCs w:val="20"/>
+        </w:rPr>
+        <w:tab/>
+        <w:t>EXCEPT</w:t>
+      </w:r>
+    </w:p>
+    <w:p>
+      <w:pPr>
+        <w:spacing w:line="480" w:lineRule="auto"/>
+        <w:rPr>
+          <w:rFonts w:ascii="Times" w:hAnsi="Times"/>
+          <w:sz w:val="20"/>
+          <w:szCs w:val="20"/>
+        </w:rPr>
+      </w:pPr>
+      <w:r>
+        <w:rPr>
+          <w:rFonts w:ascii="Times" w:hAnsi="Times"/>
+          <w:sz w:val="20"/>
+          <w:szCs w:val="20"/>
+        </w:rPr>
+        <w:tab/>
+      </w:r>
+      <w:r>
+        <w:rPr>
+          <w:rFonts w:ascii="Times" w:hAnsi="Times"/>
+          <w:sz w:val="20"/>
+          <w:szCs w:val="20"/>
+        </w:rPr>
+        <w:tab/>
+        <w:t xml:space="preserve">SELECT DISTINCT </w:t>
+      </w:r>
+      <w:proofErr w:type="spellStart"/>
+      <w:r>
+        <w:rPr>
+          <w:rFonts w:ascii="Times" w:hAnsi="Times"/>
+          <w:sz w:val="20"/>
+          <w:szCs w:val="20"/>
+        </w:rPr>
+        <w:t>Team_ID</w:t>
+      </w:r>
+      <w:proofErr w:type="spellEnd"/>
+      <w:r>
+        <w:rPr>
+          <w:rFonts w:ascii="Times" w:hAnsi="Times"/>
+          <w:sz w:val="20"/>
+          <w:szCs w:val="20"/>
+        </w:rPr>
+        <w:t xml:space="preserve"> FROM Player)</w:t>
+      </w:r>
+    </w:p>
+    <w:p>
+      <w:pPr>
+        <w:spacing w:line="480" w:lineRule="auto"/>
+        <w:rPr>
+          <w:rFonts w:ascii="Times" w:hAnsi="Times"/>
+          <w:sz w:val="20"/>
+          <w:szCs w:val="20"/>
+        </w:rPr>
+      </w:pPr>
+      <w:r>
+        <w:rPr>
+          <w:rFonts w:ascii="Times" w:hAnsi="Times"/>
+          <w:sz w:val="20"/>
+          <w:szCs w:val="20"/>
+        </w:rPr>
+        <w:t>)</w:t>
+      </w:r>
+    </w:p>
+    <w:p>
+      <w:pPr>
+        <w:spacing w:line="480" w:lineRule="auto"/>
+        <w:rPr>
+          <w:rFonts w:ascii="Times" w:hAnsi="Times"/>
+          <w:sz w:val="20"/>
+          <w:szCs w:val="20"/>
+        </w:rPr>
+      </w:pPr>
+    </w:p>
+    <w:p>
+      <w:pPr>
+        <w:spacing w:line="480" w:lineRule="auto"/>
+        <w:rPr>
+          <w:rFonts w:ascii="Times" w:hAnsi="Times"/>
+          <w:sz w:val="20"/>
+          <w:szCs w:val="20"/>
+        </w:rPr>
+      </w:pPr>
+      <w:r>
+        <w:rPr>
+          <w:rFonts w:ascii="Times" w:hAnsi="Times"/>
+          <w:sz w:val="20"/>
+          <w:szCs w:val="20"/>
+        </w:rPr>
+        <w:t xml:space="preserve">CREATE ASSERTION </w:t>
+      </w:r>
+      <w:proofErr w:type="spellStart"/>
+      <w:r>
+        <w:rPr>
+          <w:rFonts w:ascii="Times" w:hAnsi="Times"/>
+          <w:sz w:val="20"/>
+          <w:szCs w:val="20"/>
+        </w:rPr>
+        <w:t>Player_Game</w:t>
+      </w:r>
+      <w:proofErr w:type="spellEnd"/>
+      <w:r>
+        <w:rPr>
+          <w:rFonts w:ascii="Times" w:hAnsi="Times"/>
+          <w:sz w:val="20"/>
+          <w:szCs w:val="20"/>
+        </w:rPr>
+        <w:t xml:space="preserve"> (</w:t>
+      </w:r>
+    </w:p>
+    <w:p>
+      <w:pPr>
+        <w:spacing w:line="480" w:lineRule="auto"/>
+        <w:rPr>
+          <w:rFonts w:ascii="Times" w:hAnsi="Times"/>
+          <w:sz w:val="20"/>
+          <w:szCs w:val="20"/>
+        </w:rPr>
+      </w:pPr>
+      <w:r>
+        <w:rPr>
+          <w:rFonts w:ascii="Times" w:hAnsi="Times"/>
+          <w:sz w:val="20"/>
+          <w:szCs w:val="20"/>
+        </w:rPr>
+        <w:tab/>
+        <w:t>NOT EXISTS (</w:t>
+      </w:r>
+    </w:p>
+    <w:p>
+      <w:pPr>
+        <w:spacing w:line="480" w:lineRule="auto"/>
+        <w:rPr>
+          <w:rFonts w:ascii="Times" w:hAnsi="Times"/>
+          <w:sz w:val="20"/>
+          <w:szCs w:val="20"/>
+        </w:rPr>
+      </w:pPr>
+      <w:r>
+        <w:rPr>
+          <w:rFonts w:ascii="Times" w:hAnsi="Times"/>
+          <w:sz w:val="20"/>
+          <w:szCs w:val="20"/>
+        </w:rPr>
+        <w:tab/>
+      </w:r>
+      <w:r>
+        <w:rPr>
+          <w:rFonts w:ascii="Times" w:hAnsi="Times"/>
+          <w:sz w:val="20"/>
+          <w:szCs w:val="20"/>
+        </w:rPr>
+        <w:tab/>
+        <w:t xml:space="preserve">SELECT </w:t>
+      </w:r>
+      <w:proofErr w:type="spellStart"/>
+      <w:r>
+        <w:rPr>
+          <w:rFonts w:ascii="Times" w:hAnsi="Times"/>
+          <w:sz w:val="20"/>
+          <w:szCs w:val="20"/>
+        </w:rPr>
+        <w:t>Game_ID</w:t>
+      </w:r>
+      <w:proofErr w:type="spellEnd"/>
+      <w:r>
+        <w:rPr>
+          <w:rFonts w:ascii="Times" w:hAnsi="Times"/>
+          <w:sz w:val="20"/>
+          <w:szCs w:val="20"/>
+        </w:rPr>
+        <w:t xml:space="preserve"> FROM Game</w:t>
+      </w:r>
+    </w:p>
+    <w:p>
+      <w:pPr>
+        <w:spacing w:line="480" w:lineRule="auto"/>
+        <w:rPr>
+          <w:rFonts w:ascii="Times" w:hAnsi="Times"/>
+          <w:sz w:val="20"/>
+          <w:szCs w:val="20"/>
+        </w:rPr>
+      </w:pPr>
+      <w:r>
+        <w:rPr>
+          <w:rFonts w:ascii="Times" w:hAnsi="Times"/>
+          <w:sz w:val="20"/>
+          <w:szCs w:val="20"/>
+        </w:rPr>
+        <w:tab/>
+      </w:r>
+      <w:r>
+        <w:rPr>
+          <w:rFonts w:ascii="Times" w:hAnsi="Times"/>
+          <w:sz w:val="20"/>
+          <w:szCs w:val="20"/>
+        </w:rPr>
+        <w:tab/>
+        <w:t>EXCEPT</w:t>
+      </w:r>
+    </w:p>
+    <w:p>
+      <w:pPr>
+        <w:spacing w:line="480" w:lineRule="auto"/>
+        <w:rPr>
+          <w:rFonts w:ascii="Times" w:hAnsi="Times"/>
+          <w:sz w:val="20"/>
+          <w:szCs w:val="20"/>
+        </w:rPr>
+      </w:pPr>
+      <w:r>
+        <w:rPr>
+          <w:rFonts w:ascii="Times" w:hAnsi="Times"/>
+          <w:sz w:val="20"/>
+          <w:szCs w:val="20"/>
+        </w:rPr>
+        <w:tab/>
+      </w:r>
+      <w:r>
+        <w:rPr>
+          <w:rFonts w:ascii="Times" w:hAnsi="Times"/>
+          <w:sz w:val="20"/>
+          <w:szCs w:val="20"/>
+        </w:rPr>
+        <w:tab/>
+        <w:t xml:space="preserve">SELECT DISTINCT </w:t>
+      </w:r>
+      <w:proofErr w:type="spellStart"/>
+      <w:r>
+        <w:rPr>
+          <w:rFonts w:ascii="Times" w:hAnsi="Times"/>
+          <w:sz w:val="20"/>
+          <w:szCs w:val="20"/>
+        </w:rPr>
+        <w:t>Game_ID</w:t>
+      </w:r>
+      <w:proofErr w:type="spellEnd"/>
+      <w:r>
+        <w:rPr>
+          <w:rFonts w:ascii="Times" w:hAnsi="Times"/>
+          <w:sz w:val="20"/>
+          <w:szCs w:val="20"/>
+        </w:rPr>
         <w:t xml:space="preserve"> FROM </w:t>
       </w:r>
       <w:r>
@@ -3947,107 +4166,8 @@
           <w:sz w:val="20"/>
           <w:szCs w:val="20"/>
         </w:rPr>
-        <w:t>Team</w:t>
-      </w:r>
-    </w:p>
-    <w:p>
-      <w:pPr>
-        <w:spacing w:line="480" w:lineRule="auto"/>
-        <w:rPr>
-          <w:rFonts w:ascii="Times" w:hAnsi="Times"/>
-          <w:sz w:val="20"/>
-          <w:szCs w:val="20"/>
-        </w:rPr>
-      </w:pPr>
-      <w:r>
-        <w:rPr>
-          <w:rFonts w:ascii="Times" w:hAnsi="Times"/>
-          <w:sz w:val="20"/>
-          <w:szCs w:val="20"/>
-        </w:rPr>
-        <w:lastRenderedPageBreak/>
-        <w:tab/>
-      </w:r>
-      <w:r>
-        <w:rPr>
-          <w:rFonts w:ascii="Times" w:hAnsi="Times"/>
-          <w:sz w:val="20"/>
-          <w:szCs w:val="20"/>
-        </w:rPr>
-        <w:tab/>
-        <w:t>EXCEPT</w:t>
-      </w:r>
-    </w:p>
-    <w:p>
-      <w:pPr>
-        <w:spacing w:line="480" w:lineRule="auto"/>
-        <w:rPr>
-          <w:rFonts w:ascii="Times" w:hAnsi="Times"/>
-          <w:sz w:val="20"/>
-          <w:szCs w:val="20"/>
-        </w:rPr>
-      </w:pPr>
-      <w:r>
-        <w:rPr>
-          <w:rFonts w:ascii="Times" w:hAnsi="Times"/>
-          <w:sz w:val="20"/>
-          <w:szCs w:val="20"/>
-        </w:rPr>
-        <w:tab/>
-      </w:r>
-      <w:r>
-        <w:rPr>
-          <w:rFonts w:ascii="Times" w:hAnsi="Times"/>
-          <w:sz w:val="20"/>
-          <w:szCs w:val="20"/>
-        </w:rPr>
-        <w:tab/>
-        <w:t xml:space="preserve">SELECT DISTINCT </w:t>
-      </w:r>
-      <w:proofErr w:type="spellStart"/>
-      <w:r>
-        <w:rPr>
-          <w:rFonts w:ascii="Times" w:hAnsi="Times"/>
-          <w:sz w:val="20"/>
-          <w:szCs w:val="20"/>
-        </w:rPr>
-        <w:t>Team</w:t>
-      </w:r>
-      <w:r>
-        <w:rPr>
-          <w:rFonts w:ascii="Times" w:hAnsi="Times"/>
-          <w:sz w:val="20"/>
-          <w:szCs w:val="20"/>
-        </w:rPr>
-        <w:t>_ID</w:t>
-      </w:r>
-      <w:proofErr w:type="spellEnd"/>
-      <w:r>
-        <w:rPr>
-          <w:rFonts w:ascii="Times" w:hAnsi="Times"/>
-          <w:sz w:val="20"/>
-          <w:szCs w:val="20"/>
-        </w:rPr>
-        <w:t xml:space="preserve"> FROM</w:t>
-      </w:r>
-      <w:r>
-        <w:rPr>
-          <w:rFonts w:ascii="Times" w:hAnsi="Times"/>
-          <w:sz w:val="20"/>
-          <w:szCs w:val="20"/>
-        </w:rPr>
-        <w:t xml:space="preserve"> Player)</w:t>
-      </w:r>
-    </w:p>
-    <w:p>
-      <w:pPr>
-        <w:spacing w:line="480" w:lineRule="auto"/>
-        <w:rPr>
-          <w:rFonts w:ascii="Times" w:hAnsi="Times"/>
-          <w:sz w:val="20"/>
-          <w:szCs w:val="20"/>
-        </w:rPr>
-      </w:pPr>
+        <w:t>Plays</w:t>
+      </w:r>
       <w:r>
         <w:rPr>
           <w:rFonts w:ascii="Times" w:hAnsi="Times"/>
@@ -4066,218 +4186,6 @@
           <w:szCs w:val="20"/>
         </w:rPr>
       </w:pPr>
-    </w:p>
-    <w:p>
-      <w:pPr>
-        <w:spacing w:line="480" w:lineRule="auto"/>
-        <w:rPr>
-          <w:rFonts w:ascii="Times" w:hAnsi="Times"/>
-          <w:sz w:val="20"/>
-          <w:szCs w:val="20"/>
-        </w:rPr>
-      </w:pPr>
-      <w:r>
-        <w:rPr>
-          <w:rFonts w:ascii="Times" w:hAnsi="Times"/>
-          <w:sz w:val="20"/>
-          <w:szCs w:val="20"/>
-        </w:rPr>
-        <w:t xml:space="preserve">CREATE ASSERTION </w:t>
-      </w:r>
-      <w:proofErr w:type="spellStart"/>
-      <w:r>
-        <w:rPr>
-          <w:rFonts w:ascii="Times" w:hAnsi="Times"/>
-          <w:sz w:val="20"/>
-          <w:szCs w:val="20"/>
-        </w:rPr>
-        <w:t>Player_</w:t>
-      </w:r>
-      <w:r>
-        <w:rPr>
-          <w:rFonts w:ascii="Times" w:hAnsi="Times"/>
-          <w:sz w:val="20"/>
-          <w:szCs w:val="20"/>
-        </w:rPr>
-        <w:t>Game</w:t>
-      </w:r>
-      <w:proofErr w:type="spellEnd"/>
-      <w:r>
-        <w:rPr>
-          <w:rFonts w:ascii="Times" w:hAnsi="Times"/>
-          <w:sz w:val="20"/>
-          <w:szCs w:val="20"/>
-        </w:rPr>
-        <w:t xml:space="preserve"> (</w:t>
-      </w:r>
-    </w:p>
-    <w:p>
-      <w:pPr>
-        <w:spacing w:line="480" w:lineRule="auto"/>
-        <w:rPr>
-          <w:rFonts w:ascii="Times" w:hAnsi="Times"/>
-          <w:sz w:val="20"/>
-          <w:szCs w:val="20"/>
-        </w:rPr>
-      </w:pPr>
-      <w:r>
-        <w:rPr>
-          <w:rFonts w:ascii="Times" w:hAnsi="Times"/>
-          <w:sz w:val="20"/>
-          <w:szCs w:val="20"/>
-        </w:rPr>
-        <w:tab/>
-        <w:t>NOT EXISTS (</w:t>
-      </w:r>
-    </w:p>
-    <w:p>
-      <w:pPr>
-        <w:spacing w:line="480" w:lineRule="auto"/>
-        <w:rPr>
-          <w:rFonts w:ascii="Times" w:hAnsi="Times"/>
-          <w:sz w:val="20"/>
-          <w:szCs w:val="20"/>
-        </w:rPr>
-      </w:pPr>
-      <w:r>
-        <w:rPr>
-          <w:rFonts w:ascii="Times" w:hAnsi="Times"/>
-          <w:sz w:val="20"/>
-          <w:szCs w:val="20"/>
-        </w:rPr>
-        <w:tab/>
-      </w:r>
-      <w:r>
-        <w:rPr>
-          <w:rFonts w:ascii="Times" w:hAnsi="Times"/>
-          <w:sz w:val="20"/>
-          <w:szCs w:val="20"/>
-        </w:rPr>
-        <w:tab/>
-        <w:t xml:space="preserve">SELECT </w:t>
-      </w:r>
-      <w:proofErr w:type="spellStart"/>
-      <w:r>
-        <w:rPr>
-          <w:rFonts w:ascii="Times" w:hAnsi="Times"/>
-          <w:sz w:val="20"/>
-          <w:szCs w:val="20"/>
-        </w:rPr>
-        <w:t>Game</w:t>
-      </w:r>
-      <w:r>
-        <w:rPr>
-          <w:rFonts w:ascii="Times" w:hAnsi="Times"/>
-          <w:sz w:val="20"/>
-          <w:szCs w:val="20"/>
-        </w:rPr>
-        <w:t>_ID</w:t>
-      </w:r>
-      <w:proofErr w:type="spellEnd"/>
-      <w:r>
-        <w:rPr>
-          <w:rFonts w:ascii="Times" w:hAnsi="Times"/>
-          <w:sz w:val="20"/>
-          <w:szCs w:val="20"/>
-        </w:rPr>
-        <w:t xml:space="preserve"> FROM </w:t>
-      </w:r>
-      <w:r>
-        <w:rPr>
-          <w:rFonts w:ascii="Times" w:hAnsi="Times"/>
-          <w:sz w:val="20"/>
-          <w:szCs w:val="20"/>
-        </w:rPr>
-        <w:t>Game</w:t>
-      </w:r>
-    </w:p>
-    <w:p>
-      <w:pPr>
-        <w:spacing w:line="480" w:lineRule="auto"/>
-        <w:rPr>
-          <w:rFonts w:ascii="Times" w:hAnsi="Times"/>
-          <w:sz w:val="20"/>
-          <w:szCs w:val="20"/>
-        </w:rPr>
-      </w:pPr>
-      <w:r>
-        <w:rPr>
-          <w:rFonts w:ascii="Times" w:hAnsi="Times"/>
-          <w:sz w:val="20"/>
-          <w:szCs w:val="20"/>
-        </w:rPr>
-        <w:tab/>
-      </w:r>
-      <w:r>
-        <w:rPr>
-          <w:rFonts w:ascii="Times" w:hAnsi="Times"/>
-          <w:sz w:val="20"/>
-          <w:szCs w:val="20"/>
-        </w:rPr>
-        <w:tab/>
-        <w:t>EXCEPT</w:t>
-      </w:r>
-    </w:p>
-    <w:p>
-      <w:pPr>
-        <w:spacing w:line="480" w:lineRule="auto"/>
-        <w:rPr>
-          <w:rFonts w:ascii="Times" w:hAnsi="Times"/>
-          <w:sz w:val="20"/>
-          <w:szCs w:val="20"/>
-        </w:rPr>
-      </w:pPr>
-      <w:r>
-        <w:rPr>
-          <w:rFonts w:ascii="Times" w:hAnsi="Times"/>
-          <w:sz w:val="20"/>
-          <w:szCs w:val="20"/>
-        </w:rPr>
-        <w:tab/>
-      </w:r>
-      <w:r>
-        <w:rPr>
-          <w:rFonts w:ascii="Times" w:hAnsi="Times"/>
-          <w:sz w:val="20"/>
-          <w:szCs w:val="20"/>
-        </w:rPr>
-        <w:tab/>
-        <w:t xml:space="preserve">SELECT DISTINCT </w:t>
-      </w:r>
-      <w:proofErr w:type="spellStart"/>
-      <w:r>
-        <w:rPr>
-          <w:rFonts w:ascii="Times" w:hAnsi="Times"/>
-          <w:sz w:val="20"/>
-          <w:szCs w:val="20"/>
-        </w:rPr>
-        <w:t>Game</w:t>
-      </w:r>
-      <w:r>
-        <w:rPr>
-          <w:rFonts w:ascii="Times" w:hAnsi="Times"/>
-          <w:sz w:val="20"/>
-          <w:szCs w:val="20"/>
-        </w:rPr>
-        <w:t>_ID</w:t>
-      </w:r>
-      <w:proofErr w:type="spellEnd"/>
-      <w:r>
-        <w:rPr>
-          <w:rFonts w:ascii="Times" w:hAnsi="Times"/>
-          <w:sz w:val="20"/>
-          <w:szCs w:val="20"/>
-        </w:rPr>
-        <w:t xml:space="preserve"> FROM </w:t>
-      </w:r>
-      <w:r>
-        <w:rPr>
-          <w:rFonts w:ascii="Times" w:hAnsi="Times"/>
-          <w:sz w:val="20"/>
-          <w:szCs w:val="20"/>
-        </w:rPr>
-        <w:t>Plays</w:t>
-      </w:r>
       <w:r>
         <w:rPr>
           <w:rFonts w:ascii="Times" w:hAnsi="Times"/>
@@ -4292,24 +4200,6 @@
         <w:spacing w:line="480" w:lineRule="auto"/>
         <w:rPr>
           <w:rFonts w:ascii="Times" w:hAnsi="Times"/>
-          <w:sz w:val="20"/>
-          <w:szCs w:val="20"/>
-        </w:rPr>
-      </w:pPr>
-      <w:r>
-        <w:rPr>
-          <w:rFonts w:ascii="Times" w:hAnsi="Times"/>
-          <w:sz w:val="20"/>
-          <w:szCs w:val="20"/>
-        </w:rPr>
-        <w:t>)</w:t>
-      </w:r>
-    </w:p>
-    <w:p>
-      <w:pPr>
-        <w:spacing w:line="480" w:lineRule="auto"/>
-        <w:rPr>
-          <w:rFonts w:ascii="Times" w:hAnsi="Times" w:hint="eastAsia"/>
           <w:sz w:val="20"/>
           <w:szCs w:val="20"/>
         </w:rPr>

</xml_diff>

<commit_message>
Update sql in proposal
</commit_message>
<xml_diff>
--- a/scratch/Project Proposal.docx
+++ b/scratch/Project Proposal.docx
@@ -1261,101 +1261,393 @@
       <w:pPr>
         <w:spacing w:line="480" w:lineRule="auto"/>
         <w:rPr>
+          <w:rFonts w:ascii="Times" w:hAnsi="Times"/>
+          <w:sz w:val="20"/>
+          <w:szCs w:val="20"/>
+        </w:rPr>
+      </w:pPr>
+    </w:p>
+    <w:p>
+      <w:pPr>
+        <w:spacing w:line="480" w:lineRule="auto"/>
+        <w:rPr>
+          <w:rFonts w:ascii="Times" w:hAnsi="Times"/>
+          <w:sz w:val="20"/>
+          <w:szCs w:val="20"/>
+        </w:rPr>
+      </w:pPr>
+      <w:r>
+        <w:rPr>
+          <w:rFonts w:ascii="Times" w:hAnsi="Times"/>
+          <w:sz w:val="20"/>
+          <w:szCs w:val="20"/>
+        </w:rPr>
+        <w:t xml:space="preserve">CREATE TABLE </w:t>
+      </w:r>
+      <w:r>
+        <w:rPr>
+          <w:rFonts w:ascii="Times" w:hAnsi="Times"/>
+          <w:sz w:val="20"/>
+          <w:szCs w:val="20"/>
+        </w:rPr>
+        <w:t>Plays (</w:t>
+      </w:r>
+    </w:p>
+    <w:p>
+      <w:pPr>
+        <w:spacing w:line="480" w:lineRule="auto"/>
+        <w:rPr>
+          <w:rFonts w:ascii="Times" w:hAnsi="Times"/>
+          <w:sz w:val="20"/>
+          <w:szCs w:val="20"/>
+        </w:rPr>
+      </w:pPr>
+      <w:r>
+        <w:rPr>
+          <w:rFonts w:ascii="Times" w:hAnsi="Times"/>
+          <w:sz w:val="20"/>
+          <w:szCs w:val="20"/>
+        </w:rPr>
+        <w:tab/>
+        <w:t>Game_ID INTEGER,</w:t>
+      </w:r>
+    </w:p>
+    <w:p>
+      <w:pPr>
+        <w:spacing w:line="480" w:lineRule="auto"/>
+        <w:rPr>
+          <w:rFonts w:ascii="Times" w:hAnsi="Times"/>
+          <w:sz w:val="20"/>
+          <w:szCs w:val="20"/>
+        </w:rPr>
+      </w:pPr>
+      <w:r>
+        <w:rPr>
+          <w:rFonts w:ascii="Times" w:hAnsi="Times"/>
+          <w:sz w:val="20"/>
+          <w:szCs w:val="20"/>
+        </w:rPr>
+        <w:tab/>
+        <w:t>Player_ID INTEGER,</w:t>
+      </w:r>
+    </w:p>
+    <w:p>
+      <w:pPr>
+        <w:spacing w:line="480" w:lineRule="auto"/>
+        <w:rPr>
+          <w:rFonts w:ascii="Times" w:hAnsi="Times"/>
+          <w:sz w:val="20"/>
+          <w:szCs w:val="20"/>
+        </w:rPr>
+      </w:pPr>
+      <w:r>
+        <w:rPr>
+          <w:rFonts w:ascii="Times" w:hAnsi="Times"/>
+          <w:sz w:val="20"/>
+          <w:szCs w:val="20"/>
+        </w:rPr>
+        <w:tab/>
+        <w:t xml:space="preserve">MIN </w:t>
+      </w:r>
+      <w:r>
+        <w:rPr>
+          <w:rFonts w:ascii="Times" w:hAnsi="Times"/>
+          <w:sz w:val="20"/>
+          <w:szCs w:val="20"/>
+        </w:rPr>
+        <w:t>INTEGER</w:t>
+      </w:r>
+      <w:r>
+        <w:rPr>
+          <w:rFonts w:ascii="Times" w:hAnsi="Times"/>
+          <w:sz w:val="20"/>
+          <w:szCs w:val="20"/>
+        </w:rPr>
+        <w:t>,</w:t>
+      </w:r>
+    </w:p>
+    <w:p>
+      <w:pPr>
+        <w:spacing w:line="480" w:lineRule="auto"/>
+        <w:rPr>
+          <w:rFonts w:ascii="Times" w:hAnsi="Times"/>
+          <w:sz w:val="20"/>
+          <w:szCs w:val="20"/>
+        </w:rPr>
+      </w:pPr>
+      <w:r>
+        <w:rPr>
+          <w:rFonts w:ascii="Times" w:hAnsi="Times"/>
+          <w:sz w:val="20"/>
+          <w:szCs w:val="20"/>
+        </w:rPr>
+        <w:tab/>
+        <w:t>PTS INTEGER,</w:t>
+      </w:r>
+    </w:p>
+    <w:p>
+      <w:pPr>
+        <w:spacing w:line="480" w:lineRule="auto"/>
+        <w:rPr>
+          <w:rFonts w:ascii="Times" w:hAnsi="Times"/>
+          <w:sz w:val="20"/>
+          <w:szCs w:val="20"/>
+        </w:rPr>
+      </w:pPr>
+      <w:r>
+        <w:rPr>
+          <w:rFonts w:ascii="Times" w:hAnsi="Times"/>
+          <w:sz w:val="20"/>
+          <w:szCs w:val="20"/>
+        </w:rPr>
+        <w:tab/>
+        <w:t>AST INTEGER,</w:t>
+      </w:r>
+    </w:p>
+    <w:p>
+      <w:pPr>
+        <w:spacing w:line="480" w:lineRule="auto"/>
+        <w:rPr>
+          <w:rFonts w:ascii="Times" w:hAnsi="Times"/>
+          <w:sz w:val="20"/>
+          <w:szCs w:val="20"/>
+        </w:rPr>
+      </w:pPr>
+      <w:r>
+        <w:rPr>
+          <w:rFonts w:ascii="Times" w:hAnsi="Times"/>
+          <w:sz w:val="20"/>
+          <w:szCs w:val="20"/>
+        </w:rPr>
+        <w:tab/>
+        <w:t>REB INTEGER,</w:t>
+      </w:r>
+    </w:p>
+    <w:p>
+      <w:pPr>
+        <w:spacing w:line="480" w:lineRule="auto"/>
+        <w:rPr>
+          <w:rFonts w:ascii="Times" w:hAnsi="Times"/>
+          <w:sz w:val="20"/>
+          <w:szCs w:val="20"/>
+        </w:rPr>
+      </w:pPr>
+      <w:r>
+        <w:rPr>
+          <w:rFonts w:ascii="Times" w:hAnsi="Times"/>
+          <w:sz w:val="20"/>
+          <w:szCs w:val="20"/>
+        </w:rPr>
+        <w:tab/>
+        <w:t>PRIMARY KEY (Player_ID, Game_ID),</w:t>
+      </w:r>
+    </w:p>
+    <w:p>
+      <w:pPr>
+        <w:spacing w:line="480" w:lineRule="auto"/>
+        <w:rPr>
+          <w:rFonts w:ascii="Times" w:hAnsi="Times"/>
+          <w:sz w:val="20"/>
+          <w:szCs w:val="20"/>
+        </w:rPr>
+      </w:pPr>
+      <w:r>
+        <w:rPr>
+          <w:rFonts w:ascii="Times" w:hAnsi="Times"/>
+          <w:sz w:val="20"/>
+          <w:szCs w:val="20"/>
+        </w:rPr>
+        <w:lastRenderedPageBreak/>
+        <w:tab/>
+        <w:t>FOREIGN KEY (Player_ID) REFERENCES Player,</w:t>
+      </w:r>
+    </w:p>
+    <w:p>
+      <w:pPr>
+        <w:spacing w:line="480" w:lineRule="auto"/>
+        <w:rPr>
+          <w:rFonts w:ascii="Times" w:hAnsi="Times"/>
+          <w:sz w:val="20"/>
+          <w:szCs w:val="20"/>
+        </w:rPr>
+      </w:pPr>
+      <w:r>
+        <w:rPr>
+          <w:rFonts w:ascii="Times" w:hAnsi="Times"/>
+          <w:sz w:val="20"/>
+          <w:szCs w:val="20"/>
+        </w:rPr>
+        <w:tab/>
+        <w:t>FOREIGN KEY (Game_ID) REFERENCES Game</w:t>
+      </w:r>
+    </w:p>
+    <w:p>
+      <w:pPr>
+        <w:spacing w:line="480" w:lineRule="auto"/>
+        <w:rPr>
+          <w:rFonts w:ascii="Times" w:hAnsi="Times"/>
+          <w:sz w:val="20"/>
+          <w:szCs w:val="20"/>
+        </w:rPr>
+      </w:pPr>
+      <w:r>
+        <w:rPr>
+          <w:rFonts w:ascii="Times" w:hAnsi="Times"/>
+          <w:sz w:val="20"/>
+          <w:szCs w:val="20"/>
+        </w:rPr>
+        <w:t>)</w:t>
+      </w:r>
+      <w:r>
+        <w:rPr>
+          <w:rFonts w:ascii="Times" w:hAnsi="Times"/>
+          <w:sz w:val="20"/>
+          <w:szCs w:val="20"/>
+        </w:rPr>
+        <w:t>;</w:t>
+      </w:r>
+    </w:p>
+    <w:p>
+      <w:pPr>
+        <w:spacing w:line="480" w:lineRule="auto"/>
+        <w:rPr>
+          <w:rFonts w:ascii="Times" w:hAnsi="Times"/>
+          <w:sz w:val="20"/>
+          <w:szCs w:val="20"/>
+        </w:rPr>
+      </w:pPr>
+    </w:p>
+    <w:p>
+      <w:pPr>
+        <w:spacing w:line="480" w:lineRule="auto"/>
+        <w:rPr>
+          <w:rFonts w:ascii="Times" w:hAnsi="Times"/>
+          <w:sz w:val="20"/>
+          <w:szCs w:val="20"/>
+        </w:rPr>
+      </w:pPr>
+      <w:r>
+        <w:rPr>
+          <w:rFonts w:ascii="Times" w:hAnsi="Times"/>
+          <w:sz w:val="20"/>
+          <w:szCs w:val="20"/>
+        </w:rPr>
+        <w:t>CREATE TABLE Game (</w:t>
+      </w:r>
+    </w:p>
+    <w:p>
+      <w:pPr>
+        <w:spacing w:line="480" w:lineRule="auto"/>
+        <w:rPr>
+          <w:rFonts w:ascii="Times" w:hAnsi="Times"/>
+          <w:sz w:val="20"/>
+          <w:szCs w:val="20"/>
+        </w:rPr>
+      </w:pPr>
+      <w:r>
+        <w:rPr>
+          <w:rFonts w:ascii="Times" w:hAnsi="Times"/>
+          <w:sz w:val="20"/>
+          <w:szCs w:val="20"/>
+        </w:rPr>
+        <w:tab/>
+        <w:t>Game_ID INTEGER,</w:t>
+      </w:r>
+    </w:p>
+    <w:p>
+      <w:pPr>
+        <w:spacing w:line="480" w:lineRule="auto"/>
+        <w:rPr>
+          <w:rFonts w:ascii="Times" w:hAnsi="Times"/>
+          <w:sz w:val="20"/>
+          <w:szCs w:val="20"/>
+        </w:rPr>
+      </w:pPr>
+      <w:r>
+        <w:rPr>
+          <w:rFonts w:ascii="Times" w:hAnsi="Times"/>
+          <w:sz w:val="20"/>
+          <w:szCs w:val="20"/>
+        </w:rPr>
+        <w:tab/>
+      </w:r>
+      <w:r>
+        <w:rPr>
           <w:rFonts w:ascii="Times" w:hAnsi="Times" w:hint="eastAsia"/>
           <w:sz w:val="20"/>
           <w:szCs w:val="20"/>
         </w:rPr>
-      </w:pPr>
-    </w:p>
-    <w:p>
-      <w:pPr>
-        <w:spacing w:line="480" w:lineRule="auto"/>
-        <w:rPr>
-          <w:rFonts w:ascii="Times" w:hAnsi="Times"/>
-          <w:sz w:val="20"/>
-          <w:szCs w:val="20"/>
-        </w:rPr>
-      </w:pPr>
-      <w:r>
-        <w:rPr>
-          <w:rFonts w:ascii="Times" w:hAnsi="Times"/>
-          <w:sz w:val="20"/>
-          <w:szCs w:val="20"/>
-        </w:rPr>
-        <w:t xml:space="preserve">CREATE TABLE </w:t>
-      </w:r>
-      <w:r>
-        <w:rPr>
-          <w:rFonts w:ascii="Times" w:hAnsi="Times"/>
-          <w:sz w:val="20"/>
-          <w:szCs w:val="20"/>
-        </w:rPr>
-        <w:t>Plays (</w:t>
-      </w:r>
-    </w:p>
-    <w:p>
-      <w:pPr>
-        <w:spacing w:line="480" w:lineRule="auto"/>
-        <w:rPr>
-          <w:rFonts w:ascii="Times" w:hAnsi="Times"/>
-          <w:sz w:val="20"/>
-          <w:szCs w:val="20"/>
-        </w:rPr>
-      </w:pPr>
-      <w:r>
-        <w:rPr>
-          <w:rFonts w:ascii="Times" w:hAnsi="Times"/>
-          <w:sz w:val="20"/>
-          <w:szCs w:val="20"/>
-        </w:rPr>
-        <w:tab/>
-        <w:t>Game_ID INTEGER,</w:t>
-      </w:r>
-    </w:p>
-    <w:p>
-      <w:pPr>
-        <w:spacing w:line="480" w:lineRule="auto"/>
-        <w:rPr>
-          <w:rFonts w:ascii="Times" w:hAnsi="Times"/>
-          <w:sz w:val="20"/>
-          <w:szCs w:val="20"/>
-        </w:rPr>
-      </w:pPr>
-      <w:r>
-        <w:rPr>
-          <w:rFonts w:ascii="Times" w:hAnsi="Times"/>
-          <w:sz w:val="20"/>
-          <w:szCs w:val="20"/>
-        </w:rPr>
-        <w:tab/>
-        <w:t>Player_ID INTEGER,</w:t>
-      </w:r>
-    </w:p>
-    <w:p>
-      <w:pPr>
-        <w:spacing w:line="480" w:lineRule="auto"/>
-        <w:rPr>
-          <w:rFonts w:ascii="Times" w:hAnsi="Times"/>
-          <w:sz w:val="20"/>
-          <w:szCs w:val="20"/>
-        </w:rPr>
-      </w:pPr>
-      <w:r>
-        <w:rPr>
-          <w:rFonts w:ascii="Times" w:hAnsi="Times"/>
-          <w:sz w:val="20"/>
-          <w:szCs w:val="20"/>
-        </w:rPr>
-        <w:tab/>
-        <w:t xml:space="preserve">MIN </w:t>
-      </w:r>
-      <w:r>
-        <w:rPr>
-          <w:rFonts w:ascii="Times" w:hAnsi="Times"/>
-          <w:sz w:val="20"/>
-          <w:szCs w:val="20"/>
-        </w:rPr>
-        <w:t>INTEGER</w:t>
+        <w:t>H</w:t>
+      </w:r>
+      <w:r>
+        <w:rPr>
+          <w:rFonts w:ascii="Times" w:hAnsi="Times"/>
+          <w:sz w:val="20"/>
+          <w:szCs w:val="20"/>
+        </w:rPr>
+        <w:t>ome_Team_Win BOOLEAN,</w:t>
+      </w:r>
+    </w:p>
+    <w:p>
+      <w:pPr>
+        <w:spacing w:line="480" w:lineRule="auto"/>
+        <w:rPr>
+          <w:rFonts w:ascii="Times" w:hAnsi="Times"/>
+          <w:sz w:val="20"/>
+          <w:szCs w:val="20"/>
+        </w:rPr>
+      </w:pPr>
+      <w:r>
+        <w:rPr>
+          <w:rFonts w:ascii="Times" w:hAnsi="Times"/>
+          <w:sz w:val="20"/>
+          <w:szCs w:val="20"/>
+        </w:rPr>
+        <w:tab/>
+        <w:t>Year INTEGER NOT NULL,</w:t>
+      </w:r>
+    </w:p>
+    <w:p>
+      <w:pPr>
+        <w:spacing w:line="480" w:lineRule="auto"/>
+        <w:rPr>
+          <w:rFonts w:ascii="Times" w:hAnsi="Times"/>
+          <w:sz w:val="20"/>
+          <w:szCs w:val="20"/>
+        </w:rPr>
+      </w:pPr>
+      <w:r>
+        <w:rPr>
+          <w:rFonts w:ascii="Times" w:hAnsi="Times"/>
+          <w:sz w:val="20"/>
+          <w:szCs w:val="20"/>
+        </w:rPr>
+        <w:tab/>
+        <w:t>Home_Team</w:t>
+      </w:r>
+      <w:r>
+        <w:rPr>
+          <w:rFonts w:ascii="Times" w:hAnsi="Times"/>
+          <w:sz w:val="20"/>
+          <w:szCs w:val="20"/>
+        </w:rPr>
+        <w:t>_</w:t>
+      </w:r>
+      <w:r>
+        <w:rPr>
+          <w:rFonts w:ascii="Times" w:hAnsi="Times"/>
+          <w:sz w:val="20"/>
+          <w:szCs w:val="20"/>
+        </w:rPr>
+        <w:t>Score INTEGER</w:t>
+      </w:r>
+      <w:r>
+        <w:rPr>
+          <w:rFonts w:ascii="Times" w:hAnsi="Times"/>
+          <w:sz w:val="20"/>
+          <w:szCs w:val="20"/>
+        </w:rPr>
+        <w:t xml:space="preserve"> NOT NULL</w:t>
       </w:r>
       <w:r>
         <w:rPr>
@@ -1382,103 +1674,283 @@
           <w:szCs w:val="20"/>
         </w:rPr>
         <w:tab/>
-        <w:t>PTS INTEGER,</w:t>
-      </w:r>
-    </w:p>
-    <w:p>
-      <w:pPr>
-        <w:spacing w:line="480" w:lineRule="auto"/>
-        <w:rPr>
-          <w:rFonts w:ascii="Times" w:hAnsi="Times"/>
-          <w:sz w:val="20"/>
-          <w:szCs w:val="20"/>
-        </w:rPr>
-      </w:pPr>
-      <w:r>
-        <w:rPr>
-          <w:rFonts w:ascii="Times" w:hAnsi="Times"/>
-          <w:sz w:val="20"/>
-          <w:szCs w:val="20"/>
-        </w:rPr>
-        <w:tab/>
-        <w:t>AST INTEGER,</w:t>
-      </w:r>
-    </w:p>
-    <w:p>
-      <w:pPr>
-        <w:spacing w:line="480" w:lineRule="auto"/>
-        <w:rPr>
-          <w:rFonts w:ascii="Times" w:hAnsi="Times"/>
-          <w:sz w:val="20"/>
-          <w:szCs w:val="20"/>
-        </w:rPr>
-      </w:pPr>
-      <w:r>
-        <w:rPr>
-          <w:rFonts w:ascii="Times" w:hAnsi="Times"/>
-          <w:sz w:val="20"/>
-          <w:szCs w:val="20"/>
-        </w:rPr>
-        <w:tab/>
-        <w:t>REB INTEGER,</w:t>
-      </w:r>
-    </w:p>
-    <w:p>
-      <w:pPr>
-        <w:spacing w:line="480" w:lineRule="auto"/>
-        <w:rPr>
-          <w:rFonts w:ascii="Times" w:hAnsi="Times"/>
-          <w:sz w:val="20"/>
-          <w:szCs w:val="20"/>
-        </w:rPr>
-      </w:pPr>
-      <w:r>
-        <w:rPr>
-          <w:rFonts w:ascii="Times" w:hAnsi="Times"/>
-          <w:sz w:val="20"/>
-          <w:szCs w:val="20"/>
-        </w:rPr>
-        <w:tab/>
-        <w:t>PRIMARY KEY (Player_ID, Game_ID),</w:t>
-      </w:r>
-    </w:p>
-    <w:p>
-      <w:pPr>
-        <w:spacing w:line="480" w:lineRule="auto"/>
-        <w:rPr>
-          <w:rFonts w:ascii="Times" w:hAnsi="Times"/>
-          <w:sz w:val="20"/>
-          <w:szCs w:val="20"/>
-        </w:rPr>
-      </w:pPr>
-      <w:r>
-        <w:rPr>
-          <w:rFonts w:ascii="Times" w:hAnsi="Times"/>
-          <w:sz w:val="20"/>
-          <w:szCs w:val="20"/>
-        </w:rPr>
-        <w:lastRenderedPageBreak/>
-        <w:tab/>
-        <w:t>FOREIGN KEY (Player_ID) REFERENCES Player,</w:t>
-      </w:r>
-    </w:p>
-    <w:p>
-      <w:pPr>
-        <w:spacing w:line="480" w:lineRule="auto"/>
-        <w:rPr>
-          <w:rFonts w:ascii="Times" w:hAnsi="Times"/>
-          <w:sz w:val="20"/>
-          <w:szCs w:val="20"/>
-        </w:rPr>
-      </w:pPr>
-      <w:r>
-        <w:rPr>
-          <w:rFonts w:ascii="Times" w:hAnsi="Times"/>
-          <w:sz w:val="20"/>
-          <w:szCs w:val="20"/>
-        </w:rPr>
-        <w:tab/>
-        <w:t>FOREIGN KEY (Game_ID) REFERENCES Game</w:t>
+        <w:t>Away_Team</w:t>
+      </w:r>
+      <w:r>
+        <w:rPr>
+          <w:rFonts w:ascii="Times" w:hAnsi="Times"/>
+          <w:sz w:val="20"/>
+          <w:szCs w:val="20"/>
+        </w:rPr>
+        <w:t>_</w:t>
+      </w:r>
+      <w:r>
+        <w:rPr>
+          <w:rFonts w:ascii="Times" w:hAnsi="Times"/>
+          <w:sz w:val="20"/>
+          <w:szCs w:val="20"/>
+        </w:rPr>
+        <w:t>Score INTEGER</w:t>
+      </w:r>
+      <w:r>
+        <w:rPr>
+          <w:rFonts w:ascii="Times" w:hAnsi="Times"/>
+          <w:sz w:val="20"/>
+          <w:szCs w:val="20"/>
+        </w:rPr>
+        <w:t xml:space="preserve"> NOT NULL</w:t>
+      </w:r>
+      <w:r>
+        <w:rPr>
+          <w:rFonts w:ascii="Times" w:hAnsi="Times"/>
+          <w:sz w:val="20"/>
+          <w:szCs w:val="20"/>
+        </w:rPr>
+        <w:t>,</w:t>
+      </w:r>
+    </w:p>
+    <w:p>
+      <w:pPr>
+        <w:spacing w:line="480" w:lineRule="auto"/>
+        <w:rPr>
+          <w:rFonts w:ascii="Times" w:hAnsi="Times"/>
+          <w:sz w:val="20"/>
+          <w:szCs w:val="20"/>
+        </w:rPr>
+      </w:pPr>
+      <w:r>
+        <w:rPr>
+          <w:rFonts w:ascii="Times" w:hAnsi="Times"/>
+          <w:sz w:val="20"/>
+          <w:szCs w:val="20"/>
+        </w:rPr>
+        <w:tab/>
+      </w:r>
+      <w:r>
+        <w:rPr>
+          <w:rFonts w:ascii="Times" w:hAnsi="Times"/>
+          <w:sz w:val="20"/>
+          <w:szCs w:val="20"/>
+        </w:rPr>
+        <w:t>Home_Team</w:t>
+      </w:r>
+      <w:r>
+        <w:rPr>
+          <w:rFonts w:ascii="Times" w:hAnsi="Times"/>
+          <w:sz w:val="20"/>
+          <w:szCs w:val="20"/>
+        </w:rPr>
+        <w:t>_</w:t>
+      </w:r>
+      <w:r>
+        <w:rPr>
+          <w:rFonts w:ascii="Times" w:hAnsi="Times"/>
+          <w:sz w:val="20"/>
+          <w:szCs w:val="20"/>
+        </w:rPr>
+        <w:t xml:space="preserve">ID INTEGER NOT NULL, </w:t>
+      </w:r>
+    </w:p>
+    <w:p>
+      <w:pPr>
+        <w:spacing w:line="480" w:lineRule="auto"/>
+        <w:ind w:firstLine="720"/>
+        <w:rPr>
+          <w:rFonts w:ascii="Times" w:hAnsi="Times"/>
+          <w:sz w:val="20"/>
+          <w:szCs w:val="20"/>
+        </w:rPr>
+      </w:pPr>
+      <w:r>
+        <w:rPr>
+          <w:rFonts w:ascii="Times" w:hAnsi="Times"/>
+          <w:sz w:val="20"/>
+          <w:szCs w:val="20"/>
+        </w:rPr>
+        <w:t>Away_Team</w:t>
+      </w:r>
+      <w:r>
+        <w:rPr>
+          <w:rFonts w:ascii="Times" w:hAnsi="Times"/>
+          <w:sz w:val="20"/>
+          <w:szCs w:val="20"/>
+        </w:rPr>
+        <w:t>_</w:t>
+      </w:r>
+      <w:r>
+        <w:rPr>
+          <w:rFonts w:ascii="Times" w:hAnsi="Times"/>
+          <w:sz w:val="20"/>
+          <w:szCs w:val="20"/>
+        </w:rPr>
+        <w:t xml:space="preserve">ID INTEGER NOT NULL, </w:t>
+      </w:r>
+    </w:p>
+    <w:p>
+      <w:pPr>
+        <w:spacing w:line="480" w:lineRule="auto"/>
+        <w:rPr>
+          <w:rFonts w:ascii="Times" w:hAnsi="Times"/>
+          <w:sz w:val="20"/>
+          <w:szCs w:val="20"/>
+        </w:rPr>
+      </w:pPr>
+      <w:r>
+        <w:rPr>
+          <w:rFonts w:ascii="Times" w:hAnsi="Times"/>
+          <w:sz w:val="20"/>
+          <w:szCs w:val="20"/>
+        </w:rPr>
+        <w:tab/>
+        <w:t>PRIMARY KEY (Game_ID),</w:t>
+      </w:r>
+    </w:p>
+    <w:p>
+      <w:pPr>
+        <w:spacing w:line="480" w:lineRule="auto"/>
+        <w:rPr>
+          <w:rFonts w:ascii="Times" w:hAnsi="Times"/>
+          <w:sz w:val="20"/>
+          <w:szCs w:val="20"/>
+        </w:rPr>
+      </w:pPr>
+      <w:r>
+        <w:rPr>
+          <w:rFonts w:ascii="Times" w:hAnsi="Times"/>
+          <w:sz w:val="20"/>
+          <w:szCs w:val="20"/>
+        </w:rPr>
+        <w:tab/>
+        <w:t>FOREIGN KEY (</w:t>
+      </w:r>
+      <w:r>
+        <w:rPr>
+          <w:rFonts w:ascii="Times" w:hAnsi="Times"/>
+          <w:sz w:val="20"/>
+          <w:szCs w:val="20"/>
+        </w:rPr>
+        <w:t>Home_Team</w:t>
+      </w:r>
+      <w:r>
+        <w:rPr>
+          <w:rFonts w:ascii="Times" w:hAnsi="Times"/>
+          <w:sz w:val="20"/>
+          <w:szCs w:val="20"/>
+        </w:rPr>
+        <w:t>_</w:t>
+      </w:r>
+      <w:r>
+        <w:rPr>
+          <w:rFonts w:ascii="Times" w:hAnsi="Times"/>
+          <w:sz w:val="20"/>
+          <w:szCs w:val="20"/>
+        </w:rPr>
+        <w:t>ID) REFERENCES Team,</w:t>
+      </w:r>
+    </w:p>
+    <w:p>
+      <w:pPr>
+        <w:spacing w:line="480" w:lineRule="auto"/>
+        <w:rPr>
+          <w:rFonts w:ascii="Times" w:hAnsi="Times"/>
+          <w:sz w:val="20"/>
+          <w:szCs w:val="20"/>
+        </w:rPr>
+      </w:pPr>
+      <w:r>
+        <w:rPr>
+          <w:rFonts w:ascii="Times" w:hAnsi="Times"/>
+          <w:sz w:val="20"/>
+          <w:szCs w:val="20"/>
+        </w:rPr>
+        <w:tab/>
+        <w:t>FOREIGN KEY (Away_Team</w:t>
+      </w:r>
+      <w:r>
+        <w:rPr>
+          <w:rFonts w:ascii="Times" w:hAnsi="Times"/>
+          <w:sz w:val="20"/>
+          <w:szCs w:val="20"/>
+        </w:rPr>
+        <w:t>_</w:t>
+      </w:r>
+      <w:r>
+        <w:rPr>
+          <w:rFonts w:ascii="Times" w:hAnsi="Times"/>
+          <w:sz w:val="20"/>
+          <w:szCs w:val="20"/>
+        </w:rPr>
+        <w:t>ID) REFERENCES Team,</w:t>
+      </w:r>
+    </w:p>
+    <w:p>
+      <w:pPr>
+        <w:spacing w:line="480" w:lineRule="auto"/>
+        <w:rPr>
+          <w:rFonts w:ascii="Times" w:hAnsi="Times"/>
+          <w:sz w:val="20"/>
+          <w:szCs w:val="20"/>
+        </w:rPr>
+      </w:pPr>
+      <w:r>
+        <w:rPr>
+          <w:rFonts w:ascii="Times" w:hAnsi="Times"/>
+          <w:sz w:val="20"/>
+          <w:szCs w:val="20"/>
+        </w:rPr>
+        <w:tab/>
+        <w:t>CONSTRAINT Team_Check</w:t>
+      </w:r>
+    </w:p>
+    <w:p>
+      <w:pPr>
+        <w:spacing w:line="480" w:lineRule="auto"/>
+        <w:ind w:firstLine="720"/>
+        <w:rPr>
+          <w:rFonts w:ascii="Times" w:hAnsi="Times"/>
+          <w:sz w:val="20"/>
+          <w:szCs w:val="20"/>
+        </w:rPr>
+      </w:pPr>
+      <w:r>
+        <w:rPr>
+          <w:rFonts w:ascii="Times" w:hAnsi="Times"/>
+          <w:sz w:val="20"/>
+          <w:szCs w:val="20"/>
+        </w:rPr>
+        <w:t>CHECK (Home_Team</w:t>
+      </w:r>
+      <w:r>
+        <w:rPr>
+          <w:rFonts w:ascii="Times" w:hAnsi="Times"/>
+          <w:sz w:val="20"/>
+          <w:szCs w:val="20"/>
+        </w:rPr>
+        <w:t>_</w:t>
+      </w:r>
+      <w:r>
+        <w:rPr>
+          <w:rFonts w:ascii="Times" w:hAnsi="Times"/>
+          <w:sz w:val="20"/>
+          <w:szCs w:val="20"/>
+        </w:rPr>
+        <w:t>ID &lt;&gt; Away_Team</w:t>
+      </w:r>
+      <w:r>
+        <w:rPr>
+          <w:rFonts w:ascii="Times" w:hAnsi="Times"/>
+          <w:sz w:val="20"/>
+          <w:szCs w:val="20"/>
+        </w:rPr>
+        <w:t>_</w:t>
+      </w:r>
+      <w:r>
+        <w:rPr>
+          <w:rFonts w:ascii="Times" w:hAnsi="Times"/>
+          <w:sz w:val="20"/>
+          <w:szCs w:val="20"/>
+        </w:rPr>
+        <w:t>ID)</w:t>
       </w:r>
     </w:p>
     <w:p>
@@ -1512,478 +1984,6 @@
         <w:spacing w:line="480" w:lineRule="auto"/>
         <w:rPr>
           <w:rFonts w:ascii="Times" w:hAnsi="Times"/>
-          <w:sz w:val="20"/>
-          <w:szCs w:val="20"/>
-        </w:rPr>
-      </w:pPr>
-    </w:p>
-    <w:p>
-      <w:pPr>
-        <w:spacing w:line="480" w:lineRule="auto"/>
-        <w:rPr>
-          <w:rFonts w:ascii="Times" w:hAnsi="Times"/>
-          <w:sz w:val="20"/>
-          <w:szCs w:val="20"/>
-        </w:rPr>
-      </w:pPr>
-      <w:r>
-        <w:rPr>
-          <w:rFonts w:ascii="Times" w:hAnsi="Times"/>
-          <w:sz w:val="20"/>
-          <w:szCs w:val="20"/>
-        </w:rPr>
-        <w:t>CREATE TABLE Game (</w:t>
-      </w:r>
-    </w:p>
-    <w:p>
-      <w:pPr>
-        <w:spacing w:line="480" w:lineRule="auto"/>
-        <w:rPr>
-          <w:rFonts w:ascii="Times" w:hAnsi="Times"/>
-          <w:sz w:val="20"/>
-          <w:szCs w:val="20"/>
-        </w:rPr>
-      </w:pPr>
-      <w:r>
-        <w:rPr>
-          <w:rFonts w:ascii="Times" w:hAnsi="Times"/>
-          <w:sz w:val="20"/>
-          <w:szCs w:val="20"/>
-        </w:rPr>
-        <w:tab/>
-        <w:t>Game_ID INTEGER,</w:t>
-      </w:r>
-    </w:p>
-    <w:p>
-      <w:pPr>
-        <w:spacing w:line="480" w:lineRule="auto"/>
-        <w:rPr>
-          <w:rFonts w:ascii="Times" w:hAnsi="Times"/>
-          <w:sz w:val="20"/>
-          <w:szCs w:val="20"/>
-        </w:rPr>
-      </w:pPr>
-      <w:r>
-        <w:rPr>
-          <w:rFonts w:ascii="Times" w:hAnsi="Times"/>
-          <w:sz w:val="20"/>
-          <w:szCs w:val="20"/>
-        </w:rPr>
-        <w:tab/>
-      </w:r>
-      <w:r>
-        <w:rPr>
-          <w:rFonts w:ascii="Times" w:hAnsi="Times" w:hint="eastAsia"/>
-          <w:sz w:val="20"/>
-          <w:szCs w:val="20"/>
-        </w:rPr>
-        <w:t>H</w:t>
-      </w:r>
-      <w:r>
-        <w:rPr>
-          <w:rFonts w:ascii="Times" w:hAnsi="Times"/>
-          <w:sz w:val="20"/>
-          <w:szCs w:val="20"/>
-        </w:rPr>
-        <w:t>ome_Team_Win BOOLEAN,</w:t>
-      </w:r>
-    </w:p>
-    <w:p>
-      <w:pPr>
-        <w:spacing w:line="480" w:lineRule="auto"/>
-        <w:rPr>
-          <w:rFonts w:ascii="Times" w:hAnsi="Times"/>
-          <w:sz w:val="20"/>
-          <w:szCs w:val="20"/>
-        </w:rPr>
-      </w:pPr>
-      <w:r>
-        <w:rPr>
-          <w:rFonts w:ascii="Times" w:hAnsi="Times"/>
-          <w:sz w:val="20"/>
-          <w:szCs w:val="20"/>
-        </w:rPr>
-        <w:tab/>
-        <w:t>Year INTEGER NOT NULL,</w:t>
-      </w:r>
-    </w:p>
-    <w:p>
-      <w:pPr>
-        <w:spacing w:line="480" w:lineRule="auto"/>
-        <w:rPr>
-          <w:rFonts w:ascii="Times" w:hAnsi="Times"/>
-          <w:sz w:val="20"/>
-          <w:szCs w:val="20"/>
-        </w:rPr>
-      </w:pPr>
-      <w:r>
-        <w:rPr>
-          <w:rFonts w:ascii="Times" w:hAnsi="Times"/>
-          <w:sz w:val="20"/>
-          <w:szCs w:val="20"/>
-        </w:rPr>
-        <w:tab/>
-        <w:t>Home_Team</w:t>
-      </w:r>
-      <w:r>
-        <w:rPr>
-          <w:rFonts w:ascii="Times" w:hAnsi="Times"/>
-          <w:sz w:val="20"/>
-          <w:szCs w:val="20"/>
-        </w:rPr>
-        <w:t>_</w:t>
-      </w:r>
-      <w:r>
-        <w:rPr>
-          <w:rFonts w:ascii="Times" w:hAnsi="Times"/>
-          <w:sz w:val="20"/>
-          <w:szCs w:val="20"/>
-        </w:rPr>
-        <w:t>Score INTEGER</w:t>
-      </w:r>
-      <w:r>
-        <w:rPr>
-          <w:rFonts w:ascii="Times" w:hAnsi="Times"/>
-          <w:sz w:val="20"/>
-          <w:szCs w:val="20"/>
-        </w:rPr>
-        <w:t xml:space="preserve"> NOT NULL</w:t>
-      </w:r>
-      <w:r>
-        <w:rPr>
-          <w:rFonts w:ascii="Times" w:hAnsi="Times"/>
-          <w:sz w:val="20"/>
-          <w:szCs w:val="20"/>
-        </w:rPr>
-        <w:t>,</w:t>
-      </w:r>
-    </w:p>
-    <w:p>
-      <w:pPr>
-        <w:spacing w:line="480" w:lineRule="auto"/>
-        <w:rPr>
-          <w:rFonts w:ascii="Times" w:hAnsi="Times"/>
-          <w:sz w:val="20"/>
-          <w:szCs w:val="20"/>
-        </w:rPr>
-      </w:pPr>
-      <w:r>
-        <w:rPr>
-          <w:rFonts w:ascii="Times" w:hAnsi="Times"/>
-          <w:sz w:val="20"/>
-          <w:szCs w:val="20"/>
-        </w:rPr>
-        <w:tab/>
-        <w:t>Away_Team</w:t>
-      </w:r>
-      <w:r>
-        <w:rPr>
-          <w:rFonts w:ascii="Times" w:hAnsi="Times"/>
-          <w:sz w:val="20"/>
-          <w:szCs w:val="20"/>
-        </w:rPr>
-        <w:t>_</w:t>
-      </w:r>
-      <w:r>
-        <w:rPr>
-          <w:rFonts w:ascii="Times" w:hAnsi="Times"/>
-          <w:sz w:val="20"/>
-          <w:szCs w:val="20"/>
-        </w:rPr>
-        <w:t>Score INTEGER</w:t>
-      </w:r>
-      <w:r>
-        <w:rPr>
-          <w:rFonts w:ascii="Times" w:hAnsi="Times"/>
-          <w:sz w:val="20"/>
-          <w:szCs w:val="20"/>
-        </w:rPr>
-        <w:t xml:space="preserve"> NOT NULL</w:t>
-      </w:r>
-      <w:r>
-        <w:rPr>
-          <w:rFonts w:ascii="Times" w:hAnsi="Times"/>
-          <w:sz w:val="20"/>
-          <w:szCs w:val="20"/>
-        </w:rPr>
-        <w:t>,</w:t>
-      </w:r>
-    </w:p>
-    <w:p>
-      <w:pPr>
-        <w:spacing w:line="480" w:lineRule="auto"/>
-        <w:rPr>
-          <w:rFonts w:ascii="Times" w:hAnsi="Times"/>
-          <w:sz w:val="20"/>
-          <w:szCs w:val="20"/>
-        </w:rPr>
-      </w:pPr>
-      <w:r>
-        <w:rPr>
-          <w:rFonts w:ascii="Times" w:hAnsi="Times"/>
-          <w:sz w:val="20"/>
-          <w:szCs w:val="20"/>
-        </w:rPr>
-        <w:tab/>
-      </w:r>
-      <w:r>
-        <w:rPr>
-          <w:rFonts w:ascii="Times" w:hAnsi="Times"/>
-          <w:sz w:val="20"/>
-          <w:szCs w:val="20"/>
-        </w:rPr>
-        <w:t>Home_Team</w:t>
-      </w:r>
-      <w:r>
-        <w:rPr>
-          <w:rFonts w:ascii="Times" w:hAnsi="Times"/>
-          <w:sz w:val="20"/>
-          <w:szCs w:val="20"/>
-        </w:rPr>
-        <w:t>_</w:t>
-      </w:r>
-      <w:r>
-        <w:rPr>
-          <w:rFonts w:ascii="Times" w:hAnsi="Times"/>
-          <w:sz w:val="20"/>
-          <w:szCs w:val="20"/>
-        </w:rPr>
-        <w:t xml:space="preserve">ID INTEGER NOT NULL, </w:t>
-      </w:r>
-    </w:p>
-    <w:p>
-      <w:pPr>
-        <w:spacing w:line="480" w:lineRule="auto"/>
-        <w:ind w:firstLine="720"/>
-        <w:rPr>
-          <w:rFonts w:ascii="Times" w:hAnsi="Times"/>
-          <w:sz w:val="20"/>
-          <w:szCs w:val="20"/>
-        </w:rPr>
-      </w:pPr>
-      <w:r>
-        <w:rPr>
-          <w:rFonts w:ascii="Times" w:hAnsi="Times"/>
-          <w:sz w:val="20"/>
-          <w:szCs w:val="20"/>
-        </w:rPr>
-        <w:t>Away_Team</w:t>
-      </w:r>
-      <w:r>
-        <w:rPr>
-          <w:rFonts w:ascii="Times" w:hAnsi="Times"/>
-          <w:sz w:val="20"/>
-          <w:szCs w:val="20"/>
-        </w:rPr>
-        <w:t>_</w:t>
-      </w:r>
-      <w:r>
-        <w:rPr>
-          <w:rFonts w:ascii="Times" w:hAnsi="Times"/>
-          <w:sz w:val="20"/>
-          <w:szCs w:val="20"/>
-        </w:rPr>
-        <w:t xml:space="preserve">ID INTEGER NOT NULL, </w:t>
-      </w:r>
-    </w:p>
-    <w:p>
-      <w:pPr>
-        <w:spacing w:line="480" w:lineRule="auto"/>
-        <w:rPr>
-          <w:rFonts w:ascii="Times" w:hAnsi="Times"/>
-          <w:sz w:val="20"/>
-          <w:szCs w:val="20"/>
-        </w:rPr>
-      </w:pPr>
-      <w:r>
-        <w:rPr>
-          <w:rFonts w:ascii="Times" w:hAnsi="Times"/>
-          <w:sz w:val="20"/>
-          <w:szCs w:val="20"/>
-        </w:rPr>
-        <w:tab/>
-        <w:t>PRIMARY KEY (Game_ID),</w:t>
-      </w:r>
-    </w:p>
-    <w:p>
-      <w:pPr>
-        <w:spacing w:line="480" w:lineRule="auto"/>
-        <w:rPr>
-          <w:rFonts w:ascii="Times" w:hAnsi="Times"/>
-          <w:sz w:val="20"/>
-          <w:szCs w:val="20"/>
-        </w:rPr>
-      </w:pPr>
-      <w:r>
-        <w:rPr>
-          <w:rFonts w:ascii="Times" w:hAnsi="Times"/>
-          <w:sz w:val="20"/>
-          <w:szCs w:val="20"/>
-        </w:rPr>
-        <w:tab/>
-        <w:t>FOREIGN KEY (</w:t>
-      </w:r>
-      <w:r>
-        <w:rPr>
-          <w:rFonts w:ascii="Times" w:hAnsi="Times"/>
-          <w:sz w:val="20"/>
-          <w:szCs w:val="20"/>
-        </w:rPr>
-        <w:t>Home_Team</w:t>
-      </w:r>
-      <w:r>
-        <w:rPr>
-          <w:rFonts w:ascii="Times" w:hAnsi="Times"/>
-          <w:sz w:val="20"/>
-          <w:szCs w:val="20"/>
-        </w:rPr>
-        <w:t>_</w:t>
-      </w:r>
-      <w:r>
-        <w:rPr>
-          <w:rFonts w:ascii="Times" w:hAnsi="Times"/>
-          <w:sz w:val="20"/>
-          <w:szCs w:val="20"/>
-        </w:rPr>
-        <w:t>ID) REFERENCES Team,</w:t>
-      </w:r>
-    </w:p>
-    <w:p>
-      <w:pPr>
-        <w:spacing w:line="480" w:lineRule="auto"/>
-        <w:rPr>
-          <w:rFonts w:ascii="Times" w:hAnsi="Times"/>
-          <w:sz w:val="20"/>
-          <w:szCs w:val="20"/>
-        </w:rPr>
-      </w:pPr>
-      <w:r>
-        <w:rPr>
-          <w:rFonts w:ascii="Times" w:hAnsi="Times"/>
-          <w:sz w:val="20"/>
-          <w:szCs w:val="20"/>
-        </w:rPr>
-        <w:tab/>
-        <w:t>FOREIGN KEY (Away_Team</w:t>
-      </w:r>
-      <w:r>
-        <w:rPr>
-          <w:rFonts w:ascii="Times" w:hAnsi="Times"/>
-          <w:sz w:val="20"/>
-          <w:szCs w:val="20"/>
-        </w:rPr>
-        <w:t>_</w:t>
-      </w:r>
-      <w:r>
-        <w:rPr>
-          <w:rFonts w:ascii="Times" w:hAnsi="Times"/>
-          <w:sz w:val="20"/>
-          <w:szCs w:val="20"/>
-        </w:rPr>
-        <w:t>ID) REFERENCES Team,</w:t>
-      </w:r>
-    </w:p>
-    <w:p>
-      <w:pPr>
-        <w:spacing w:line="480" w:lineRule="auto"/>
-        <w:rPr>
-          <w:rFonts w:ascii="Times" w:hAnsi="Times"/>
-          <w:sz w:val="20"/>
-          <w:szCs w:val="20"/>
-        </w:rPr>
-      </w:pPr>
-      <w:r>
-        <w:rPr>
-          <w:rFonts w:ascii="Times" w:hAnsi="Times"/>
-          <w:sz w:val="20"/>
-          <w:szCs w:val="20"/>
-        </w:rPr>
-        <w:tab/>
-        <w:t>CONSTRAINT Team_Check</w:t>
-      </w:r>
-    </w:p>
-    <w:p>
-      <w:pPr>
-        <w:spacing w:line="480" w:lineRule="auto"/>
-        <w:ind w:firstLine="720"/>
-        <w:rPr>
-          <w:rFonts w:ascii="Times" w:hAnsi="Times"/>
-          <w:sz w:val="20"/>
-          <w:szCs w:val="20"/>
-        </w:rPr>
-      </w:pPr>
-      <w:r>
-        <w:rPr>
-          <w:rFonts w:ascii="Times" w:hAnsi="Times"/>
-          <w:sz w:val="20"/>
-          <w:szCs w:val="20"/>
-        </w:rPr>
-        <w:t>CHECK (Home_Team</w:t>
-      </w:r>
-      <w:r>
-        <w:rPr>
-          <w:rFonts w:ascii="Times" w:hAnsi="Times"/>
-          <w:sz w:val="20"/>
-          <w:szCs w:val="20"/>
-        </w:rPr>
-        <w:t>_</w:t>
-      </w:r>
-      <w:r>
-        <w:rPr>
-          <w:rFonts w:ascii="Times" w:hAnsi="Times"/>
-          <w:sz w:val="20"/>
-          <w:szCs w:val="20"/>
-        </w:rPr>
-        <w:t>ID &lt;&gt; Away_Team</w:t>
-      </w:r>
-      <w:r>
-        <w:rPr>
-          <w:rFonts w:ascii="Times" w:hAnsi="Times"/>
-          <w:sz w:val="20"/>
-          <w:szCs w:val="20"/>
-        </w:rPr>
-        <w:t>_</w:t>
-      </w:r>
-      <w:r>
-        <w:rPr>
-          <w:rFonts w:ascii="Times" w:hAnsi="Times"/>
-          <w:sz w:val="20"/>
-          <w:szCs w:val="20"/>
-        </w:rPr>
-        <w:t>ID)</w:t>
-      </w:r>
-    </w:p>
-    <w:p>
-      <w:pPr>
-        <w:spacing w:line="480" w:lineRule="auto"/>
-        <w:rPr>
-          <w:rFonts w:ascii="Times" w:hAnsi="Times"/>
-          <w:sz w:val="20"/>
-          <w:szCs w:val="20"/>
-        </w:rPr>
-      </w:pPr>
-      <w:r>
-        <w:rPr>
-          <w:rFonts w:ascii="Times" w:hAnsi="Times"/>
-          <w:sz w:val="20"/>
-          <w:szCs w:val="20"/>
-        </w:rPr>
-        <w:t>)</w:t>
-      </w:r>
-      <w:r>
-        <w:rPr>
-          <w:rFonts w:ascii="Times" w:hAnsi="Times"/>
-          <w:sz w:val="20"/>
-          <w:szCs w:val="20"/>
-        </w:rPr>
-        <w:t>;</w:t>
-      </w:r>
-    </w:p>
-    <w:p>
-      <w:pPr>
-        <w:spacing w:line="480" w:lineRule="auto"/>
-        <w:rPr>
-          <w:rFonts w:ascii="Times" w:hAnsi="Times" w:hint="eastAsia"/>
           <w:sz w:val="20"/>
           <w:szCs w:val="20"/>
         </w:rPr>
@@ -2450,6 +2450,41 @@
       <w:pPr>
         <w:spacing w:line="480" w:lineRule="auto"/>
         <w:rPr>
+          <w:rFonts w:ascii="Times" w:hAnsi="Times" w:hint="eastAsia"/>
+          <w:sz w:val="20"/>
+          <w:szCs w:val="20"/>
+        </w:rPr>
+      </w:pPr>
+      <w:r>
+        <w:rPr>
+          <w:rFonts w:ascii="Times" w:hAnsi="Times"/>
+          <w:sz w:val="20"/>
+          <w:szCs w:val="20"/>
+        </w:rPr>
+        <w:tab/>
+        <w:t>A</w:t>
+      </w:r>
+      <w:r>
+        <w:rPr>
+          <w:rFonts w:ascii="Times" w:hAnsi="Times" w:hint="eastAsia"/>
+          <w:sz w:val="20"/>
+          <w:szCs w:val="20"/>
+        </w:rPr>
+        <w:t>reana</w:t>
+      </w:r>
+      <w:r>
+        <w:rPr>
+          <w:rFonts w:ascii="Times" w:hAnsi="Times"/>
+          <w:sz w:val="20"/>
+          <w:szCs w:val="20"/>
+        </w:rPr>
+        <w:t>_Name VARCHAR(30),</w:t>
+      </w:r>
+    </w:p>
+    <w:p>
+      <w:pPr>
+        <w:spacing w:line="480" w:lineRule="auto"/>
+        <w:rPr>
           <w:rFonts w:ascii="Times" w:hAnsi="Times"/>
           <w:sz w:val="20"/>
           <w:szCs w:val="20"/>
@@ -2504,6 +2539,15 @@
     <w:p>
       <w:pPr>
         <w:spacing w:line="480" w:lineRule="auto"/>
+        <w:rPr>
+          <w:rFonts w:ascii="Times" w:hAnsi="Times"/>
+          <w:b/>
+          <w:bCs/>
+          <w:sz w:val="20"/>
+          <w:szCs w:val="20"/>
+        </w:rPr>
+      </w:pPr>
+      <w:r>
         <w:rPr>
           <w:rFonts w:ascii="Times" w:hAnsi="Times" w:hint="eastAsia"/>
           <w:b/>
@@ -2511,16 +2555,17 @@
           <w:sz w:val="20"/>
           <w:szCs w:val="20"/>
         </w:rPr>
-      </w:pPr>
-      <w:r>
-        <w:rPr>
-          <w:rFonts w:ascii="Times" w:hAnsi="Times" w:hint="eastAsia"/>
+        <w:t>B</w:t>
+      </w:r>
+      <w:r>
+        <w:rPr>
+          <w:rFonts w:ascii="Times" w:hAnsi="Times"/>
           <w:b/>
           <w:bCs/>
           <w:sz w:val="20"/>
           <w:szCs w:val="20"/>
         </w:rPr>
-        <w:t>B</w:t>
+        <w:t>elow part is used to constrain &gt;= 1 relations, yet doesn’t supported by PostgreSQL</w:t>
       </w:r>
       <w:r>
         <w:rPr>
@@ -2530,16 +2575,6 @@
           <w:sz w:val="20"/>
           <w:szCs w:val="20"/>
         </w:rPr>
-        <w:t>elow part is used to constrain &gt;= 1 relations, yet doesn’t supported by PostgreSQL</w:t>
-      </w:r>
-      <w:r>
-        <w:rPr>
-          <w:rFonts w:ascii="Times" w:hAnsi="Times"/>
-          <w:b/>
-          <w:bCs/>
-          <w:sz w:val="20"/>
-          <w:szCs w:val="20"/>
-        </w:rPr>
         <w:t>:</w:t>
       </w:r>
     </w:p>
@@ -2717,27 +2752,28 @@
       <w:pPr>
         <w:spacing w:line="480" w:lineRule="auto"/>
         <w:rPr>
-          <w:rFonts w:ascii="Times" w:hAnsi="Times" w:hint="eastAsia"/>
-          <w:sz w:val="20"/>
-          <w:szCs w:val="20"/>
-        </w:rPr>
-      </w:pPr>
-    </w:p>
-    <w:p>
-      <w:pPr>
-        <w:spacing w:line="480" w:lineRule="auto"/>
-        <w:rPr>
-          <w:rFonts w:ascii="Times" w:hAnsi="Times"/>
-          <w:sz w:val="20"/>
-          <w:szCs w:val="20"/>
-        </w:rPr>
-      </w:pPr>
-      <w:r>
-        <w:rPr>
-          <w:rFonts w:ascii="Times" w:hAnsi="Times"/>
-          <w:sz w:val="20"/>
-          <w:szCs w:val="20"/>
-        </w:rPr>
+          <w:rFonts w:ascii="Times" w:hAnsi="Times"/>
+          <w:sz w:val="20"/>
+          <w:szCs w:val="20"/>
+        </w:rPr>
+      </w:pPr>
+    </w:p>
+    <w:p>
+      <w:pPr>
+        <w:spacing w:line="480" w:lineRule="auto"/>
+        <w:rPr>
+          <w:rFonts w:ascii="Times" w:hAnsi="Times"/>
+          <w:sz w:val="20"/>
+          <w:szCs w:val="20"/>
+        </w:rPr>
+      </w:pPr>
+      <w:r>
+        <w:rPr>
+          <w:rFonts w:ascii="Times" w:hAnsi="Times"/>
+          <w:sz w:val="20"/>
+          <w:szCs w:val="20"/>
+        </w:rPr>
+        <w:lastRenderedPageBreak/>
         <w:t>CREATE ASSERTION Player_Team</w:t>
       </w:r>
     </w:p>
@@ -2756,7 +2792,6 @@
           <w:sz w:val="20"/>
           <w:szCs w:val="20"/>
         </w:rPr>
-        <w:lastRenderedPageBreak/>
         <w:t>CHECK</w:t>
       </w:r>
       <w:r>

</xml_diff>

<commit_message>
update project proposal, add project2 command line
</commit_message>
<xml_diff>
--- a/scratch/Project Proposal.docx
+++ b/scratch/Project Proposal.docx
@@ -4794,6 +4794,1264 @@
         <w:spacing w:line="480" w:lineRule="auto"/>
         <w:rPr>
           <w:rFonts w:ascii="Times" w:hAnsi="Times"/>
+          <w:sz w:val="20"/>
+          <w:szCs w:val="20"/>
+        </w:rPr>
+      </w:pPr>
+    </w:p>
+    <w:p>
+      <w:pPr>
+        <w:spacing w:line="480" w:lineRule="auto"/>
+        <w:rPr>
+          <w:rFonts w:ascii="Times" w:hAnsi="Times"/>
+          <w:sz w:val="20"/>
+          <w:szCs w:val="20"/>
+        </w:rPr>
+      </w:pPr>
+    </w:p>
+    <w:p>
+      <w:pPr>
+        <w:spacing w:line="480" w:lineRule="auto"/>
+        <w:rPr>
+          <w:rFonts w:ascii="Times" w:hAnsi="Times"/>
+          <w:b/>
+          <w:bCs/>
+          <w:sz w:val="40"/>
+          <w:szCs w:val="40"/>
+        </w:rPr>
+      </w:pPr>
+      <w:r>
+        <w:rPr>
+          <w:rFonts w:ascii="Times" w:hAnsi="Times" w:hint="eastAsia"/>
+          <w:b/>
+          <w:bCs/>
+          <w:sz w:val="40"/>
+          <w:szCs w:val="40"/>
+        </w:rPr>
+        <w:t>Project</w:t>
+      </w:r>
+      <w:r>
+        <w:rPr>
+          <w:rFonts w:ascii="Times" w:hAnsi="Times"/>
+          <w:b/>
+          <w:bCs/>
+          <w:sz w:val="40"/>
+          <w:szCs w:val="40"/>
+        </w:rPr>
+        <w:t xml:space="preserve"> 2</w:t>
+      </w:r>
+    </w:p>
+    <w:p>
+      <w:pPr>
+        <w:spacing w:line="480" w:lineRule="auto"/>
+        <w:rPr>
+          <w:rFonts w:ascii="Times" w:hAnsi="Times"/>
+          <w:sz w:val="20"/>
+          <w:szCs w:val="20"/>
+        </w:rPr>
+      </w:pPr>
+      <w:r>
+        <w:rPr>
+          <w:rFonts w:ascii="Times" w:hAnsi="Times"/>
+          <w:sz w:val="20"/>
+          <w:szCs w:val="20"/>
+        </w:rPr>
+        <w:t xml:space="preserve">CREATE TYPE </w:t>
+      </w:r>
+      <w:proofErr w:type="spellStart"/>
+      <w:r>
+        <w:rPr>
+          <w:rFonts w:ascii="Times" w:hAnsi="Times"/>
+          <w:sz w:val="20"/>
+          <w:szCs w:val="20"/>
+        </w:rPr>
+        <w:t>Full_Name</w:t>
+      </w:r>
+      <w:proofErr w:type="spellEnd"/>
+      <w:r>
+        <w:rPr>
+          <w:rFonts w:ascii="Times" w:hAnsi="Times"/>
+          <w:sz w:val="20"/>
+          <w:szCs w:val="20"/>
+        </w:rPr>
+        <w:t xml:space="preserve"> AS (</w:t>
+      </w:r>
+    </w:p>
+    <w:p>
+      <w:pPr>
+        <w:spacing w:line="480" w:lineRule="auto"/>
+        <w:ind w:firstLine="720"/>
+        <w:rPr>
+          <w:rFonts w:ascii="Times" w:hAnsi="Times"/>
+          <w:sz w:val="20"/>
+          <w:szCs w:val="20"/>
+        </w:rPr>
+      </w:pPr>
+      <w:proofErr w:type="spellStart"/>
+      <w:r>
+        <w:rPr>
+          <w:rFonts w:ascii="Times" w:hAnsi="Times"/>
+          <w:sz w:val="20"/>
+          <w:szCs w:val="20"/>
+        </w:rPr>
+        <w:t>First_Name</w:t>
+      </w:r>
+      <w:proofErr w:type="spellEnd"/>
+      <w:r>
+        <w:rPr>
+          <w:rFonts w:ascii="Times" w:hAnsi="Times"/>
+          <w:sz w:val="20"/>
+          <w:szCs w:val="20"/>
+        </w:rPr>
+        <w:t xml:space="preserve"> </w:t>
+      </w:r>
+      <w:proofErr w:type="gramStart"/>
+      <w:r>
+        <w:rPr>
+          <w:rFonts w:ascii="Times" w:hAnsi="Times"/>
+          <w:sz w:val="20"/>
+          <w:szCs w:val="20"/>
+        </w:rPr>
+        <w:t>VARCHAR(</w:t>
+      </w:r>
+      <w:proofErr w:type="gramEnd"/>
+      <w:r>
+        <w:rPr>
+          <w:rFonts w:ascii="Times" w:hAnsi="Times"/>
+          <w:sz w:val="20"/>
+          <w:szCs w:val="20"/>
+        </w:rPr>
+        <w:t>30</w:t>
+      </w:r>
+      <w:r>
+        <w:rPr>
+          <w:rFonts w:ascii="Times" w:hAnsi="Times" w:hint="eastAsia"/>
+          <w:sz w:val="20"/>
+          <w:szCs w:val="20"/>
+        </w:rPr>
+        <w:t>),</w:t>
+      </w:r>
+    </w:p>
+    <w:p>
+      <w:pPr>
+        <w:spacing w:line="480" w:lineRule="auto"/>
+        <w:ind w:firstLine="720"/>
+        <w:rPr>
+          <w:rFonts w:ascii="Times" w:hAnsi="Times"/>
+          <w:sz w:val="20"/>
+          <w:szCs w:val="20"/>
+        </w:rPr>
+      </w:pPr>
+      <w:proofErr w:type="spellStart"/>
+      <w:r>
+        <w:rPr>
+          <w:rFonts w:ascii="Times" w:hAnsi="Times"/>
+          <w:sz w:val="20"/>
+          <w:szCs w:val="20"/>
+        </w:rPr>
+        <w:t>Last_Name</w:t>
+      </w:r>
+      <w:proofErr w:type="spellEnd"/>
+      <w:r>
+        <w:rPr>
+          <w:rFonts w:ascii="Times" w:hAnsi="Times"/>
+          <w:sz w:val="20"/>
+          <w:szCs w:val="20"/>
+        </w:rPr>
+        <w:t xml:space="preserve"> </w:t>
+      </w:r>
+      <w:proofErr w:type="gramStart"/>
+      <w:r>
+        <w:rPr>
+          <w:rFonts w:ascii="Times" w:hAnsi="Times"/>
+          <w:sz w:val="20"/>
+          <w:szCs w:val="20"/>
+        </w:rPr>
+        <w:t>VARCHAR(</w:t>
+      </w:r>
+      <w:proofErr w:type="gramEnd"/>
+      <w:r>
+        <w:rPr>
+          <w:rFonts w:ascii="Times" w:hAnsi="Times"/>
+          <w:sz w:val="20"/>
+          <w:szCs w:val="20"/>
+        </w:rPr>
+        <w:t>30)</w:t>
+      </w:r>
+    </w:p>
+    <w:p>
+      <w:pPr>
+        <w:spacing w:line="480" w:lineRule="auto"/>
+        <w:rPr>
+          <w:rFonts w:ascii="Times" w:hAnsi="Times"/>
+          <w:sz w:val="20"/>
+          <w:szCs w:val="20"/>
+        </w:rPr>
+      </w:pPr>
+      <w:r>
+        <w:rPr>
+          <w:rFonts w:ascii="Times" w:hAnsi="Times"/>
+          <w:sz w:val="20"/>
+          <w:szCs w:val="20"/>
+        </w:rPr>
+        <w:t>);</w:t>
+      </w:r>
+    </w:p>
+    <w:p>
+      <w:pPr>
+        <w:spacing w:line="480" w:lineRule="auto"/>
+        <w:rPr>
+          <w:rFonts w:ascii="Times" w:hAnsi="Times" w:hint="eastAsia"/>
+          <w:sz w:val="20"/>
+          <w:szCs w:val="20"/>
+        </w:rPr>
+      </w:pPr>
+    </w:p>
+    <w:p>
+      <w:pPr>
+        <w:spacing w:line="480" w:lineRule="auto"/>
+        <w:rPr>
+          <w:rFonts w:ascii="Times" w:hAnsi="Times"/>
+          <w:sz w:val="20"/>
+          <w:szCs w:val="20"/>
+        </w:rPr>
+      </w:pPr>
+      <w:r>
+        <w:rPr>
+          <w:rFonts w:ascii="Times" w:hAnsi="Times"/>
+          <w:sz w:val="20"/>
+          <w:szCs w:val="20"/>
+        </w:rPr>
+        <w:t xml:space="preserve">CREATE TABLE </w:t>
+      </w:r>
+      <w:proofErr w:type="spellStart"/>
+      <w:r>
+        <w:rPr>
+          <w:rFonts w:ascii="Times" w:hAnsi="Times"/>
+          <w:sz w:val="20"/>
+          <w:szCs w:val="20"/>
+        </w:rPr>
+        <w:t>New_</w:t>
+      </w:r>
+      <w:r>
+        <w:rPr>
+          <w:rFonts w:ascii="Times" w:hAnsi="Times"/>
+          <w:sz w:val="20"/>
+          <w:szCs w:val="20"/>
+        </w:rPr>
+        <w:t>Player</w:t>
+      </w:r>
+      <w:proofErr w:type="spellEnd"/>
+      <w:r>
+        <w:rPr>
+          <w:rFonts w:ascii="Times" w:hAnsi="Times"/>
+          <w:sz w:val="20"/>
+          <w:szCs w:val="20"/>
+        </w:rPr>
+        <w:t xml:space="preserve"> (</w:t>
+      </w:r>
+    </w:p>
+    <w:p>
+      <w:pPr>
+        <w:spacing w:line="480" w:lineRule="auto"/>
+        <w:rPr>
+          <w:rFonts w:ascii="Times" w:hAnsi="Times"/>
+          <w:sz w:val="20"/>
+          <w:szCs w:val="20"/>
+        </w:rPr>
+      </w:pPr>
+      <w:r>
+        <w:rPr>
+          <w:rFonts w:ascii="Times" w:hAnsi="Times"/>
+          <w:sz w:val="20"/>
+          <w:szCs w:val="20"/>
+        </w:rPr>
+        <w:tab/>
+      </w:r>
+      <w:proofErr w:type="spellStart"/>
+      <w:r>
+        <w:rPr>
+          <w:rFonts w:ascii="Times" w:hAnsi="Times"/>
+          <w:sz w:val="20"/>
+          <w:szCs w:val="20"/>
+        </w:rPr>
+        <w:t>Player_ID</w:t>
+      </w:r>
+      <w:proofErr w:type="spellEnd"/>
+      <w:r>
+        <w:rPr>
+          <w:rFonts w:ascii="Times" w:hAnsi="Times"/>
+          <w:sz w:val="20"/>
+          <w:szCs w:val="20"/>
+        </w:rPr>
+        <w:t xml:space="preserve"> INTEGER,</w:t>
+      </w:r>
+    </w:p>
+    <w:p>
+      <w:pPr>
+        <w:spacing w:line="480" w:lineRule="auto"/>
+        <w:ind w:firstLine="720"/>
+        <w:rPr>
+          <w:rFonts w:ascii="Times" w:hAnsi="Times"/>
+          <w:sz w:val="20"/>
+          <w:szCs w:val="20"/>
+        </w:rPr>
+      </w:pPr>
+      <w:r>
+        <w:rPr>
+          <w:rFonts w:ascii="Times" w:hAnsi="Times"/>
+          <w:sz w:val="20"/>
+          <w:szCs w:val="20"/>
+        </w:rPr>
+        <w:t xml:space="preserve">Name </w:t>
+      </w:r>
+      <w:proofErr w:type="spellStart"/>
+      <w:r>
+        <w:rPr>
+          <w:rFonts w:ascii="Times" w:hAnsi="Times"/>
+          <w:sz w:val="20"/>
+          <w:szCs w:val="20"/>
+        </w:rPr>
+        <w:t>Full_Name</w:t>
+      </w:r>
+      <w:proofErr w:type="spellEnd"/>
+      <w:r>
+        <w:rPr>
+          <w:rFonts w:ascii="Times" w:hAnsi="Times"/>
+          <w:sz w:val="20"/>
+          <w:szCs w:val="20"/>
+        </w:rPr>
+        <w:t>,</w:t>
+      </w:r>
+    </w:p>
+    <w:p>
+      <w:pPr>
+        <w:spacing w:line="480" w:lineRule="auto"/>
+        <w:ind w:firstLine="720"/>
+        <w:rPr>
+          <w:rFonts w:ascii="Times" w:hAnsi="Times"/>
+          <w:sz w:val="20"/>
+          <w:szCs w:val="20"/>
+        </w:rPr>
+      </w:pPr>
+      <w:proofErr w:type="spellStart"/>
+      <w:r>
+        <w:rPr>
+          <w:rFonts w:ascii="Times" w:hAnsi="Times"/>
+          <w:sz w:val="20"/>
+          <w:szCs w:val="20"/>
+        </w:rPr>
+        <w:t>Date_Birth</w:t>
+      </w:r>
+      <w:proofErr w:type="spellEnd"/>
+      <w:r>
+        <w:rPr>
+          <w:rFonts w:ascii="Times" w:hAnsi="Times"/>
+          <w:sz w:val="20"/>
+          <w:szCs w:val="20"/>
+        </w:rPr>
+        <w:t xml:space="preserve"> DATE,</w:t>
+      </w:r>
+    </w:p>
+    <w:p>
+      <w:pPr>
+        <w:spacing w:line="480" w:lineRule="auto"/>
+        <w:ind w:firstLine="720"/>
+        <w:rPr>
+          <w:rFonts w:ascii="Times" w:hAnsi="Times"/>
+          <w:sz w:val="20"/>
+          <w:szCs w:val="20"/>
+        </w:rPr>
+      </w:pPr>
+      <w:r>
+        <w:rPr>
+          <w:rFonts w:ascii="Times" w:hAnsi="Times"/>
+          <w:sz w:val="20"/>
+          <w:szCs w:val="20"/>
+        </w:rPr>
+        <w:lastRenderedPageBreak/>
+        <w:t>Height INTEGER,</w:t>
+      </w:r>
+    </w:p>
+    <w:p>
+      <w:pPr>
+        <w:spacing w:line="480" w:lineRule="auto"/>
+        <w:ind w:firstLine="720"/>
+        <w:rPr>
+          <w:rFonts w:ascii="Times" w:hAnsi="Times"/>
+          <w:sz w:val="20"/>
+          <w:szCs w:val="20"/>
+        </w:rPr>
+      </w:pPr>
+      <w:r>
+        <w:rPr>
+          <w:rFonts w:ascii="Times" w:hAnsi="Times"/>
+          <w:sz w:val="20"/>
+          <w:szCs w:val="20"/>
+        </w:rPr>
+        <w:t>Weight INTEGER,</w:t>
+      </w:r>
+    </w:p>
+    <w:p>
+      <w:pPr>
+        <w:spacing w:line="480" w:lineRule="auto"/>
+        <w:ind w:firstLine="720"/>
+        <w:rPr>
+          <w:rFonts w:ascii="Times" w:hAnsi="Times"/>
+          <w:sz w:val="20"/>
+          <w:szCs w:val="20"/>
+        </w:rPr>
+      </w:pPr>
+      <w:r>
+        <w:rPr>
+          <w:rFonts w:ascii="Times" w:hAnsi="Times"/>
+          <w:sz w:val="20"/>
+          <w:szCs w:val="20"/>
+        </w:rPr>
+        <w:t>Jersey INTEGER,</w:t>
+      </w:r>
+    </w:p>
+    <w:p>
+      <w:pPr>
+        <w:spacing w:line="480" w:lineRule="auto"/>
+        <w:ind w:firstLine="720"/>
+        <w:rPr>
+          <w:rFonts w:ascii="Times" w:hAnsi="Times"/>
+          <w:sz w:val="20"/>
+          <w:szCs w:val="20"/>
+        </w:rPr>
+      </w:pPr>
+      <w:r>
+        <w:rPr>
+          <w:rFonts w:ascii="Times" w:hAnsi="Times"/>
+          <w:sz w:val="20"/>
+          <w:szCs w:val="20"/>
+        </w:rPr>
+        <w:t xml:space="preserve">Position </w:t>
+      </w:r>
+      <w:proofErr w:type="gramStart"/>
+      <w:r>
+        <w:rPr>
+          <w:rFonts w:ascii="Times" w:hAnsi="Times"/>
+          <w:sz w:val="20"/>
+          <w:szCs w:val="20"/>
+        </w:rPr>
+        <w:t>CHARACTER(</w:t>
+      </w:r>
+      <w:proofErr w:type="gramEnd"/>
+      <w:r>
+        <w:rPr>
+          <w:rFonts w:ascii="Times" w:hAnsi="Times"/>
+          <w:sz w:val="20"/>
+          <w:szCs w:val="20"/>
+        </w:rPr>
+        <w:t>30),</w:t>
+      </w:r>
+    </w:p>
+    <w:p>
+      <w:pPr>
+        <w:spacing w:line="480" w:lineRule="auto"/>
+        <w:ind w:firstLine="720"/>
+        <w:rPr>
+          <w:rFonts w:ascii="Times" w:hAnsi="Times"/>
+          <w:sz w:val="20"/>
+          <w:szCs w:val="20"/>
+        </w:rPr>
+      </w:pPr>
+      <w:proofErr w:type="spellStart"/>
+      <w:r>
+        <w:rPr>
+          <w:rFonts w:ascii="Times" w:hAnsi="Times"/>
+          <w:sz w:val="20"/>
+          <w:szCs w:val="20"/>
+        </w:rPr>
+        <w:t>Team_ID</w:t>
+      </w:r>
+      <w:proofErr w:type="spellEnd"/>
+      <w:r>
+        <w:rPr>
+          <w:rFonts w:ascii="Times" w:hAnsi="Times"/>
+          <w:sz w:val="20"/>
+          <w:szCs w:val="20"/>
+        </w:rPr>
+        <w:t xml:space="preserve"> INTEGER,</w:t>
+      </w:r>
+    </w:p>
+    <w:p>
+      <w:pPr>
+        <w:spacing w:line="480" w:lineRule="auto"/>
+        <w:ind w:firstLine="720"/>
+        <w:rPr>
+          <w:rFonts w:ascii="Times" w:hAnsi="Times"/>
+          <w:sz w:val="20"/>
+          <w:szCs w:val="20"/>
+        </w:rPr>
+      </w:pPr>
+      <w:r>
+        <w:rPr>
+          <w:rFonts w:ascii="Times" w:hAnsi="Times" w:hint="eastAsia"/>
+          <w:sz w:val="20"/>
+          <w:szCs w:val="20"/>
+        </w:rPr>
+        <w:t>C</w:t>
+      </w:r>
+      <w:r>
+        <w:rPr>
+          <w:rFonts w:ascii="Times" w:hAnsi="Times"/>
+          <w:sz w:val="20"/>
+          <w:szCs w:val="20"/>
+        </w:rPr>
+        <w:t>AREER_STATS DECIMAL</w:t>
+      </w:r>
+      <w:r>
+        <w:rPr>
+          <w:rFonts w:ascii="Times" w:hAnsi="Times"/>
+          <w:sz w:val="20"/>
+          <w:szCs w:val="20"/>
+        </w:rPr>
+        <w:t xml:space="preserve"> </w:t>
+      </w:r>
+      <w:r>
+        <w:rPr>
+          <w:rFonts w:ascii="Times" w:hAnsi="Times"/>
+          <w:sz w:val="20"/>
+          <w:szCs w:val="20"/>
+        </w:rPr>
+        <w:t>[3],</w:t>
+      </w:r>
+    </w:p>
+    <w:p>
+      <w:pPr>
+        <w:spacing w:line="480" w:lineRule="auto"/>
+        <w:ind w:firstLine="720"/>
+        <w:rPr>
+          <w:rFonts w:ascii="Times" w:hAnsi="Times"/>
+          <w:sz w:val="20"/>
+          <w:szCs w:val="20"/>
+        </w:rPr>
+      </w:pPr>
+      <w:r>
+        <w:rPr>
+          <w:rFonts w:ascii="Times" w:hAnsi="Times"/>
+          <w:sz w:val="20"/>
+          <w:szCs w:val="20"/>
+        </w:rPr>
+        <w:t>ALL_STAR_NUM INTEGER,</w:t>
+      </w:r>
+    </w:p>
+    <w:p>
+      <w:pPr>
+        <w:spacing w:line="480" w:lineRule="auto"/>
+        <w:ind w:firstLine="720"/>
+        <w:rPr>
+          <w:rFonts w:ascii="Times" w:hAnsi="Times"/>
+          <w:sz w:val="20"/>
+          <w:szCs w:val="20"/>
+        </w:rPr>
+      </w:pPr>
+      <w:r>
+        <w:rPr>
+          <w:rFonts w:ascii="Times" w:hAnsi="Times"/>
+          <w:sz w:val="20"/>
+          <w:szCs w:val="20"/>
+        </w:rPr>
+        <w:t>PRIMARY KEY (</w:t>
+      </w:r>
+      <w:proofErr w:type="spellStart"/>
+      <w:r>
+        <w:rPr>
+          <w:rFonts w:ascii="Times" w:hAnsi="Times"/>
+          <w:sz w:val="20"/>
+          <w:szCs w:val="20"/>
+        </w:rPr>
+        <w:t>Player_ID</w:t>
+      </w:r>
+      <w:proofErr w:type="spellEnd"/>
+      <w:r>
+        <w:rPr>
+          <w:rFonts w:ascii="Times" w:hAnsi="Times"/>
+          <w:sz w:val="20"/>
+          <w:szCs w:val="20"/>
+        </w:rPr>
+        <w:t>),</w:t>
+      </w:r>
+    </w:p>
+    <w:p>
+      <w:pPr>
+        <w:spacing w:line="480" w:lineRule="auto"/>
+        <w:ind w:firstLine="720"/>
+        <w:rPr>
+          <w:rFonts w:ascii="Times" w:hAnsi="Times"/>
+          <w:sz w:val="20"/>
+          <w:szCs w:val="20"/>
+        </w:rPr>
+      </w:pPr>
+      <w:r>
+        <w:rPr>
+          <w:rFonts w:ascii="Times" w:hAnsi="Times"/>
+          <w:sz w:val="20"/>
+          <w:szCs w:val="20"/>
+        </w:rPr>
+        <w:t>FOREIGN KEY (</w:t>
+      </w:r>
+      <w:proofErr w:type="spellStart"/>
+      <w:r>
+        <w:rPr>
+          <w:rFonts w:ascii="Times" w:hAnsi="Times"/>
+          <w:sz w:val="20"/>
+          <w:szCs w:val="20"/>
+        </w:rPr>
+        <w:t>Team_ID</w:t>
+      </w:r>
+      <w:proofErr w:type="spellEnd"/>
+      <w:r>
+        <w:rPr>
+          <w:rFonts w:ascii="Times" w:hAnsi="Times"/>
+          <w:sz w:val="20"/>
+          <w:szCs w:val="20"/>
+        </w:rPr>
+        <w:t>) REFERENCES Team</w:t>
+      </w:r>
+    </w:p>
+    <w:p>
+      <w:pPr>
+        <w:spacing w:line="480" w:lineRule="auto"/>
+        <w:rPr>
+          <w:rFonts w:ascii="Times" w:hAnsi="Times"/>
+          <w:sz w:val="20"/>
+          <w:szCs w:val="20"/>
+        </w:rPr>
+      </w:pPr>
+      <w:r>
+        <w:rPr>
+          <w:rFonts w:ascii="Times" w:hAnsi="Times"/>
+          <w:sz w:val="20"/>
+          <w:szCs w:val="20"/>
+        </w:rPr>
+        <w:t>)</w:t>
+      </w:r>
+      <w:r>
+        <w:rPr>
+          <w:rFonts w:ascii="Times" w:hAnsi="Times" w:hint="eastAsia"/>
+          <w:sz w:val="20"/>
+          <w:szCs w:val="20"/>
+        </w:rPr>
+        <w:t>;</w:t>
+      </w:r>
+    </w:p>
+    <w:p>
+      <w:pPr>
+        <w:spacing w:line="480" w:lineRule="auto"/>
+        <w:rPr>
+          <w:rFonts w:ascii="Times" w:hAnsi="Times"/>
+          <w:sz w:val="20"/>
+          <w:szCs w:val="20"/>
+        </w:rPr>
+      </w:pPr>
+    </w:p>
+    <w:p>
+      <w:pPr>
+        <w:spacing w:line="480" w:lineRule="auto"/>
+        <w:rPr>
+          <w:rFonts w:ascii="Times" w:hAnsi="Times"/>
+          <w:sz w:val="20"/>
+          <w:szCs w:val="20"/>
+        </w:rPr>
+      </w:pPr>
+      <w:r>
+        <w:rPr>
+          <w:rFonts w:ascii="Times" w:hAnsi="Times"/>
+          <w:sz w:val="20"/>
+          <w:szCs w:val="20"/>
+        </w:rPr>
+        <w:t xml:space="preserve">CREATE TRIGGER </w:t>
+      </w:r>
+      <w:proofErr w:type="spellStart"/>
+      <w:r>
+        <w:rPr>
+          <w:rFonts w:ascii="Times" w:hAnsi="Times"/>
+          <w:sz w:val="20"/>
+          <w:szCs w:val="20"/>
+        </w:rPr>
+        <w:t>check_player_del</w:t>
+      </w:r>
+      <w:proofErr w:type="spellEnd"/>
+    </w:p>
+    <w:p>
+      <w:pPr>
+        <w:spacing w:line="480" w:lineRule="auto"/>
+        <w:rPr>
+          <w:rFonts w:ascii="Times" w:hAnsi="Times"/>
+          <w:sz w:val="20"/>
+          <w:szCs w:val="20"/>
+        </w:rPr>
+      </w:pPr>
+      <w:r>
+        <w:rPr>
+          <w:rFonts w:ascii="Times" w:hAnsi="Times"/>
+          <w:sz w:val="20"/>
+          <w:szCs w:val="20"/>
+        </w:rPr>
+        <w:t xml:space="preserve">BEFORE DELETE ON </w:t>
+      </w:r>
+      <w:proofErr w:type="spellStart"/>
+      <w:r>
+        <w:rPr>
+          <w:rFonts w:ascii="Times" w:hAnsi="Times"/>
+          <w:sz w:val="20"/>
+          <w:szCs w:val="20"/>
+        </w:rPr>
+        <w:t>new_player</w:t>
+      </w:r>
+      <w:proofErr w:type="spellEnd"/>
+    </w:p>
+    <w:p>
+      <w:pPr>
+        <w:spacing w:line="480" w:lineRule="auto"/>
+        <w:rPr>
+          <w:rFonts w:ascii="Times" w:hAnsi="Times"/>
+          <w:sz w:val="20"/>
+          <w:szCs w:val="20"/>
+        </w:rPr>
+      </w:pPr>
+      <w:r>
+        <w:rPr>
+          <w:rFonts w:ascii="Times" w:hAnsi="Times"/>
+          <w:sz w:val="20"/>
+          <w:szCs w:val="20"/>
+        </w:rPr>
+        <w:t>FOR EACH ROW</w:t>
+      </w:r>
+    </w:p>
+    <w:p>
+      <w:pPr>
+        <w:spacing w:line="480" w:lineRule="auto"/>
+        <w:rPr>
+          <w:rFonts w:ascii="Times" w:hAnsi="Times"/>
+          <w:sz w:val="20"/>
+          <w:szCs w:val="20"/>
+        </w:rPr>
+      </w:pPr>
+      <w:r>
+        <w:rPr>
+          <w:rFonts w:ascii="Times" w:hAnsi="Times"/>
+          <w:sz w:val="20"/>
+          <w:szCs w:val="20"/>
+        </w:rPr>
+        <w:t xml:space="preserve">EXECUTE FUNCTION </w:t>
+      </w:r>
+      <w:proofErr w:type="spellStart"/>
+      <w:r>
+        <w:rPr>
+          <w:rFonts w:ascii="Times" w:hAnsi="Times"/>
+          <w:sz w:val="20"/>
+          <w:szCs w:val="20"/>
+        </w:rPr>
+        <w:t>if_</w:t>
+      </w:r>
+      <w:r>
+        <w:rPr>
+          <w:rFonts w:ascii="Times" w:hAnsi="Times"/>
+          <w:sz w:val="20"/>
+          <w:szCs w:val="20"/>
+        </w:rPr>
+        <w:t>roll_</w:t>
+      </w:r>
+      <w:proofErr w:type="gramStart"/>
+      <w:r>
+        <w:rPr>
+          <w:rFonts w:ascii="Times" w:hAnsi="Times"/>
+          <w:sz w:val="20"/>
+          <w:szCs w:val="20"/>
+        </w:rPr>
+        <w:t>back</w:t>
+      </w:r>
+      <w:proofErr w:type="spellEnd"/>
+      <w:r>
+        <w:rPr>
+          <w:rFonts w:ascii="Times" w:hAnsi="Times"/>
+          <w:sz w:val="20"/>
+          <w:szCs w:val="20"/>
+        </w:rPr>
+        <w:t>(</w:t>
+      </w:r>
+      <w:proofErr w:type="gramEnd"/>
+      <w:r>
+        <w:rPr>
+          <w:rFonts w:ascii="Times" w:hAnsi="Times"/>
+          <w:sz w:val="20"/>
+          <w:szCs w:val="20"/>
+        </w:rPr>
+        <w:t>);</w:t>
+      </w:r>
+    </w:p>
+    <w:p>
+      <w:pPr>
+        <w:spacing w:line="480" w:lineRule="auto"/>
+        <w:rPr>
+          <w:rFonts w:ascii="Times" w:hAnsi="Times"/>
+          <w:sz w:val="20"/>
+          <w:szCs w:val="20"/>
+        </w:rPr>
+      </w:pPr>
+    </w:p>
+    <w:p>
+      <w:pPr>
+        <w:spacing w:line="480" w:lineRule="auto"/>
+        <w:rPr>
+          <w:rFonts w:ascii="Times" w:hAnsi="Times"/>
+          <w:sz w:val="20"/>
+          <w:szCs w:val="20"/>
+        </w:rPr>
+      </w:pPr>
+      <w:r>
+        <w:rPr>
+          <w:rFonts w:ascii="Times" w:hAnsi="Times"/>
+          <w:sz w:val="20"/>
+          <w:szCs w:val="20"/>
+        </w:rPr>
+        <w:t xml:space="preserve">CREATE OR REPLACE FUNCTION </w:t>
+      </w:r>
+      <w:proofErr w:type="spellStart"/>
+      <w:r>
+        <w:rPr>
+          <w:rFonts w:ascii="Times" w:hAnsi="Times"/>
+          <w:sz w:val="20"/>
+          <w:szCs w:val="20"/>
+        </w:rPr>
+        <w:t>if_</w:t>
+      </w:r>
+      <w:r>
+        <w:rPr>
+          <w:rFonts w:ascii="Times" w:hAnsi="Times"/>
+          <w:sz w:val="20"/>
+          <w:szCs w:val="20"/>
+        </w:rPr>
+        <w:t>roll_</w:t>
+      </w:r>
+      <w:proofErr w:type="gramStart"/>
+      <w:r>
+        <w:rPr>
+          <w:rFonts w:ascii="Times" w:hAnsi="Times"/>
+          <w:sz w:val="20"/>
+          <w:szCs w:val="20"/>
+        </w:rPr>
+        <w:t>back</w:t>
+      </w:r>
+      <w:proofErr w:type="spellEnd"/>
+      <w:r>
+        <w:rPr>
+          <w:rFonts w:ascii="Times" w:hAnsi="Times"/>
+          <w:sz w:val="20"/>
+          <w:szCs w:val="20"/>
+        </w:rPr>
+        <w:t>(</w:t>
+      </w:r>
+      <w:proofErr w:type="gramEnd"/>
+      <w:r>
+        <w:rPr>
+          <w:rFonts w:ascii="Times" w:hAnsi="Times"/>
+          <w:sz w:val="20"/>
+          <w:szCs w:val="20"/>
+        </w:rPr>
+        <w:t>) RETURNS TRIGGER AS $</w:t>
+      </w:r>
+      <w:proofErr w:type="spellStart"/>
+      <w:r>
+        <w:rPr>
+          <w:rFonts w:ascii="Times" w:hAnsi="Times"/>
+          <w:sz w:val="20"/>
+          <w:szCs w:val="20"/>
+        </w:rPr>
+        <w:t>example_table</w:t>
+      </w:r>
+      <w:proofErr w:type="spellEnd"/>
+      <w:r>
+        <w:rPr>
+          <w:rFonts w:ascii="Times" w:hAnsi="Times"/>
+          <w:sz w:val="20"/>
+          <w:szCs w:val="20"/>
+        </w:rPr>
+        <w:t>$</w:t>
+      </w:r>
+    </w:p>
+    <w:p>
+      <w:pPr>
+        <w:spacing w:line="480" w:lineRule="auto"/>
+        <w:rPr>
+          <w:rFonts w:ascii="Times" w:hAnsi="Times"/>
+          <w:sz w:val="20"/>
+          <w:szCs w:val="20"/>
+        </w:rPr>
+      </w:pPr>
+      <w:r>
+        <w:rPr>
+          <w:rFonts w:ascii="Times" w:hAnsi="Times"/>
+          <w:sz w:val="20"/>
+          <w:szCs w:val="20"/>
+        </w:rPr>
+        <w:t xml:space="preserve">   BEGIN</w:t>
+      </w:r>
+    </w:p>
+    <w:p>
+      <w:pPr>
+        <w:spacing w:line="480" w:lineRule="auto"/>
+        <w:rPr>
+          <w:rFonts w:ascii="Times" w:hAnsi="Times"/>
+          <w:sz w:val="20"/>
+          <w:szCs w:val="20"/>
+        </w:rPr>
+      </w:pPr>
+      <w:r>
+        <w:rPr>
+          <w:rFonts w:ascii="Times" w:hAnsi="Times"/>
+          <w:sz w:val="20"/>
+          <w:szCs w:val="20"/>
+        </w:rPr>
+        <w:t xml:space="preserve">      </w:t>
+      </w:r>
+      <w:r>
+        <w:rPr>
+          <w:rFonts w:ascii="Times" w:hAnsi="Times"/>
+          <w:sz w:val="20"/>
+          <w:szCs w:val="20"/>
+        </w:rPr>
+        <w:t>IF (</w:t>
+      </w:r>
+      <w:r>
+        <w:rPr>
+          <w:rFonts w:ascii="Times" w:hAnsi="Times"/>
+          <w:sz w:val="20"/>
+          <w:szCs w:val="20"/>
+        </w:rPr>
+        <w:t xml:space="preserve">SELECT </w:t>
+      </w:r>
+      <w:proofErr w:type="gramStart"/>
+      <w:r>
+        <w:rPr>
+          <w:rFonts w:ascii="Times" w:hAnsi="Times"/>
+          <w:sz w:val="20"/>
+          <w:szCs w:val="20"/>
+        </w:rPr>
+        <w:t>COUNT(</w:t>
+      </w:r>
+      <w:proofErr w:type="gramEnd"/>
+      <w:r>
+        <w:rPr>
+          <w:rFonts w:ascii="Times" w:hAnsi="Times"/>
+          <w:sz w:val="20"/>
+          <w:szCs w:val="20"/>
+        </w:rPr>
+        <w:t>*</w:t>
+      </w:r>
+      <w:r>
+        <w:rPr>
+          <w:rFonts w:ascii="Times" w:hAnsi="Times"/>
+          <w:sz w:val="20"/>
+          <w:szCs w:val="20"/>
+        </w:rPr>
+        <w:t>)</w:t>
+      </w:r>
+      <w:r>
+        <w:rPr>
+          <w:rFonts w:ascii="Times" w:hAnsi="Times"/>
+          <w:sz w:val="20"/>
+          <w:szCs w:val="20"/>
+        </w:rPr>
+        <w:t xml:space="preserve"> FROM </w:t>
+      </w:r>
+      <w:proofErr w:type="spellStart"/>
+      <w:r>
+        <w:rPr>
+          <w:rFonts w:ascii="Times" w:hAnsi="Times"/>
+          <w:sz w:val="20"/>
+          <w:szCs w:val="20"/>
+        </w:rPr>
+        <w:t>new_player</w:t>
+      </w:r>
+      <w:proofErr w:type="spellEnd"/>
+      <w:r>
+        <w:rPr>
+          <w:rFonts w:ascii="Times" w:hAnsi="Times"/>
+          <w:sz w:val="20"/>
+          <w:szCs w:val="20"/>
+        </w:rPr>
+        <w:t xml:space="preserve"> WHERE </w:t>
+      </w:r>
+      <w:proofErr w:type="spellStart"/>
+      <w:r>
+        <w:rPr>
+          <w:rFonts w:ascii="Times" w:hAnsi="Times"/>
+          <w:sz w:val="20"/>
+          <w:szCs w:val="20"/>
+        </w:rPr>
+        <w:t>team_id</w:t>
+      </w:r>
+      <w:proofErr w:type="spellEnd"/>
+      <w:r>
+        <w:rPr>
+          <w:rFonts w:ascii="Times" w:hAnsi="Times"/>
+          <w:sz w:val="20"/>
+          <w:szCs w:val="20"/>
+        </w:rPr>
+        <w:t xml:space="preserve"> = </w:t>
+      </w:r>
+      <w:proofErr w:type="spellStart"/>
+      <w:r>
+        <w:rPr>
+          <w:rFonts w:ascii="Times" w:hAnsi="Times"/>
+          <w:sz w:val="20"/>
+          <w:szCs w:val="20"/>
+        </w:rPr>
+        <w:t>old.team_id</w:t>
+      </w:r>
+      <w:proofErr w:type="spellEnd"/>
+      <w:r>
+        <w:rPr>
+          <w:rFonts w:ascii="Times" w:hAnsi="Times"/>
+          <w:sz w:val="20"/>
+          <w:szCs w:val="20"/>
+        </w:rPr>
+        <w:t xml:space="preserve">) </w:t>
+      </w:r>
+      <w:r>
+        <w:rPr>
+          <w:rFonts w:ascii="Times" w:hAnsi="Times"/>
+          <w:sz w:val="20"/>
+          <w:szCs w:val="20"/>
+        </w:rPr>
+        <w:t>&lt;=</w:t>
+      </w:r>
+      <w:r>
+        <w:rPr>
+          <w:rFonts w:ascii="Times" w:hAnsi="Times"/>
+          <w:sz w:val="20"/>
+          <w:szCs w:val="20"/>
+        </w:rPr>
+        <w:t xml:space="preserve"> </w:t>
+      </w:r>
+      <w:r>
+        <w:rPr>
+          <w:rFonts w:ascii="Times" w:hAnsi="Times"/>
+          <w:sz w:val="20"/>
+          <w:szCs w:val="20"/>
+        </w:rPr>
+        <w:t xml:space="preserve">1 </w:t>
+      </w:r>
+      <w:r>
+        <w:rPr>
+          <w:rFonts w:ascii="Times" w:hAnsi="Times"/>
+          <w:sz w:val="20"/>
+          <w:szCs w:val="20"/>
+        </w:rPr>
+        <w:t>THEN</w:t>
+      </w:r>
+    </w:p>
+    <w:p>
+      <w:pPr>
+        <w:spacing w:line="480" w:lineRule="auto"/>
+        <w:rPr>
+          <w:rFonts w:ascii="Times" w:hAnsi="Times" w:hint="eastAsia"/>
+          <w:sz w:val="20"/>
+          <w:szCs w:val="20"/>
+        </w:rPr>
+      </w:pPr>
+      <w:r>
+        <w:rPr>
+          <w:rFonts w:ascii="Times" w:hAnsi="Times"/>
+          <w:sz w:val="20"/>
+          <w:szCs w:val="20"/>
+        </w:rPr>
+        <w:t xml:space="preserve">      RETURN </w:t>
+      </w:r>
+      <w:r>
+        <w:rPr>
+          <w:rFonts w:ascii="Times" w:hAnsi="Times"/>
+          <w:sz w:val="20"/>
+          <w:szCs w:val="20"/>
+        </w:rPr>
+        <w:t>NULL</w:t>
+      </w:r>
+      <w:r>
+        <w:rPr>
+          <w:rFonts w:ascii="Times" w:hAnsi="Times"/>
+          <w:sz w:val="20"/>
+          <w:szCs w:val="20"/>
+        </w:rPr>
+        <w:t>;</w:t>
+      </w:r>
+    </w:p>
+    <w:p>
+      <w:pPr>
+        <w:spacing w:line="480" w:lineRule="auto"/>
+        <w:rPr>
+          <w:rFonts w:ascii="Times" w:hAnsi="Times"/>
+          <w:sz w:val="20"/>
+          <w:szCs w:val="20"/>
+        </w:rPr>
+      </w:pPr>
+      <w:r>
+        <w:rPr>
+          <w:rFonts w:ascii="Times" w:hAnsi="Times"/>
+          <w:sz w:val="20"/>
+          <w:szCs w:val="20"/>
+        </w:rPr>
+        <w:t xml:space="preserve">      ELSE</w:t>
+      </w:r>
+    </w:p>
+    <w:p>
+      <w:pPr>
+        <w:spacing w:line="480" w:lineRule="auto"/>
+        <w:rPr>
+          <w:rFonts w:ascii="Times" w:hAnsi="Times"/>
+          <w:sz w:val="20"/>
+          <w:szCs w:val="20"/>
+        </w:rPr>
+      </w:pPr>
+      <w:r>
+        <w:rPr>
+          <w:rFonts w:ascii="Times" w:hAnsi="Times"/>
+          <w:sz w:val="20"/>
+          <w:szCs w:val="20"/>
+        </w:rPr>
+        <w:t xml:space="preserve">      RETURN </w:t>
+      </w:r>
+      <w:r>
+        <w:rPr>
+          <w:rFonts w:ascii="Times" w:hAnsi="Times"/>
+          <w:sz w:val="20"/>
+          <w:szCs w:val="20"/>
+        </w:rPr>
+        <w:t>OLD</w:t>
+      </w:r>
+      <w:r>
+        <w:rPr>
+          <w:rFonts w:ascii="Times" w:hAnsi="Times"/>
+          <w:sz w:val="20"/>
+          <w:szCs w:val="20"/>
+        </w:rPr>
+        <w:t>;</w:t>
+      </w:r>
+      <w:r>
+        <w:rPr>
+          <w:rFonts w:ascii="Times" w:hAnsi="Times"/>
+          <w:sz w:val="20"/>
+          <w:szCs w:val="20"/>
+        </w:rPr>
+        <w:t xml:space="preserve"> </w:t>
+      </w:r>
+    </w:p>
+    <w:p>
+      <w:pPr>
+        <w:spacing w:line="480" w:lineRule="auto"/>
+        <w:rPr>
+          <w:rFonts w:ascii="Times" w:hAnsi="Times" w:hint="eastAsia"/>
+          <w:sz w:val="20"/>
+          <w:szCs w:val="20"/>
+        </w:rPr>
+      </w:pPr>
+      <w:r>
+        <w:rPr>
+          <w:rFonts w:ascii="Times" w:hAnsi="Times" w:hint="eastAsia"/>
+          <w:sz w:val="20"/>
+          <w:szCs w:val="20"/>
+        </w:rPr>
+        <w:t xml:space="preserve"> </w:t>
+      </w:r>
+      <w:r>
+        <w:rPr>
+          <w:rFonts w:ascii="Times" w:hAnsi="Times"/>
+          <w:sz w:val="20"/>
+          <w:szCs w:val="20"/>
+        </w:rPr>
+        <w:t xml:space="preserve">     END IF</w:t>
+      </w:r>
+      <w:r>
+        <w:rPr>
+          <w:rFonts w:ascii="Times" w:hAnsi="Times"/>
+          <w:sz w:val="20"/>
+          <w:szCs w:val="20"/>
+        </w:rPr>
+        <w:t>;</w:t>
+      </w:r>
+    </w:p>
+    <w:p>
+      <w:pPr>
+        <w:spacing w:line="480" w:lineRule="auto"/>
+        <w:rPr>
+          <w:rFonts w:ascii="Times" w:hAnsi="Times"/>
+          <w:sz w:val="20"/>
+          <w:szCs w:val="20"/>
+        </w:rPr>
+      </w:pPr>
+      <w:r>
+        <w:rPr>
+          <w:rFonts w:ascii="Times" w:hAnsi="Times"/>
+          <w:sz w:val="20"/>
+          <w:szCs w:val="20"/>
+        </w:rPr>
+        <w:t xml:space="preserve">   END;</w:t>
+      </w:r>
+    </w:p>
+    <w:p>
+      <w:pPr>
+        <w:spacing w:line="480" w:lineRule="auto"/>
+        <w:rPr>
+          <w:rFonts w:ascii="Times" w:hAnsi="Times"/>
+          <w:sz w:val="20"/>
+          <w:szCs w:val="20"/>
+        </w:rPr>
+      </w:pPr>
+      <w:r>
+        <w:rPr>
+          <w:rFonts w:ascii="Times" w:hAnsi="Times"/>
+          <w:sz w:val="20"/>
+          <w:szCs w:val="20"/>
+        </w:rPr>
+        <w:t>$</w:t>
+      </w:r>
+      <w:proofErr w:type="spellStart"/>
+      <w:r>
+        <w:rPr>
+          <w:rFonts w:ascii="Times" w:hAnsi="Times"/>
+          <w:sz w:val="20"/>
+          <w:szCs w:val="20"/>
+        </w:rPr>
+        <w:t>example_table</w:t>
+      </w:r>
+      <w:proofErr w:type="spellEnd"/>
+      <w:r>
+        <w:rPr>
+          <w:rFonts w:ascii="Times" w:hAnsi="Times"/>
+          <w:sz w:val="20"/>
+          <w:szCs w:val="20"/>
+        </w:rPr>
+        <w:t xml:space="preserve">$ LANGUAGE </w:t>
+      </w:r>
+      <w:proofErr w:type="spellStart"/>
+      <w:r>
+        <w:rPr>
+          <w:rFonts w:ascii="Times" w:hAnsi="Times"/>
+          <w:sz w:val="20"/>
+          <w:szCs w:val="20"/>
+        </w:rPr>
+        <w:t>plpgsql</w:t>
+      </w:r>
+      <w:proofErr w:type="spellEnd"/>
+      <w:r>
+        <w:rPr>
+          <w:rFonts w:ascii="Times" w:hAnsi="Times"/>
+          <w:sz w:val="20"/>
+          <w:szCs w:val="20"/>
+        </w:rPr>
+        <w:t>;</w:t>
+      </w:r>
+    </w:p>
+    <w:p>
+      <w:pPr>
+        <w:spacing w:line="480" w:lineRule="auto"/>
+        <w:rPr>
+          <w:rFonts w:ascii="Times" w:hAnsi="Times" w:hint="eastAsia"/>
           <w:sz w:val="20"/>
           <w:szCs w:val="20"/>
         </w:rPr>
@@ -5378,6 +6636,21 @@
       <w:szCs w:val="18"/>
     </w:rPr>
   </w:style>
+  <w:style w:type="character" w:customStyle="1" w:styleId="kw1">
+    <w:name w:val="kw1"/>
+    <w:basedOn w:val="a0"/>
+    <w:rsid w:val="00352A35"/>
+  </w:style>
+  <w:style w:type="character" w:customStyle="1" w:styleId="st0">
+    <w:name w:val="st0"/>
+    <w:basedOn w:val="a0"/>
+    <w:rsid w:val="00352A35"/>
+  </w:style>
+  <w:style w:type="character" w:customStyle="1" w:styleId="br0">
+    <w:name w:val="br0"/>
+    <w:basedOn w:val="a0"/>
+    <w:rsid w:val="00352A35"/>
+  </w:style>
 </w:styles>
 </file>
 

</xml_diff>

<commit_message>
Add README.md and data set for project 2
</commit_message>
<xml_diff>
--- a/scratch/Project Proposal.docx
+++ b/scratch/Project Proposal.docx
@@ -4850,6 +4850,7 @@
           <w:szCs w:val="20"/>
         </w:rPr>
       </w:pPr>
+      <w:bookmarkStart w:id="0" w:name="OLE_LINK1"/>
       <w:r>
         <w:rPr>
           <w:rFonts w:ascii="Times" w:hAnsi="Times"/>
@@ -5001,30 +5002,38 @@
       <w:pPr>
         <w:spacing w:line="480" w:lineRule="auto"/>
         <w:rPr>
+          <w:rFonts w:ascii="Times" w:hAnsi="Times"/>
+          <w:sz w:val="20"/>
+          <w:szCs w:val="20"/>
+        </w:rPr>
+      </w:pPr>
+    </w:p>
+    <w:p>
+      <w:pPr>
+        <w:spacing w:line="480" w:lineRule="auto"/>
+        <w:rPr>
+          <w:rFonts w:ascii="Times" w:hAnsi="Times"/>
+          <w:sz w:val="20"/>
+          <w:szCs w:val="20"/>
+        </w:rPr>
+      </w:pPr>
+      <w:r>
+        <w:rPr>
+          <w:rFonts w:ascii="Times" w:hAnsi="Times"/>
+          <w:sz w:val="20"/>
+          <w:szCs w:val="20"/>
+        </w:rPr>
+        <w:t xml:space="preserve">CREATE TABLE </w:t>
+      </w:r>
+      <w:proofErr w:type="spellStart"/>
+      <w:r>
+        <w:rPr>
           <w:rFonts w:ascii="Times" w:hAnsi="Times" w:hint="eastAsia"/>
           <w:sz w:val="20"/>
           <w:szCs w:val="20"/>
         </w:rPr>
-      </w:pPr>
-    </w:p>
-    <w:p>
-      <w:pPr>
-        <w:spacing w:line="480" w:lineRule="auto"/>
-        <w:rPr>
-          <w:rFonts w:ascii="Times" w:hAnsi="Times"/>
-          <w:sz w:val="20"/>
-          <w:szCs w:val="20"/>
-        </w:rPr>
-      </w:pPr>
-      <w:r>
-        <w:rPr>
-          <w:rFonts w:ascii="Times" w:hAnsi="Times"/>
-          <w:sz w:val="20"/>
-          <w:szCs w:val="20"/>
-        </w:rPr>
-        <w:t xml:space="preserve">CREATE TABLE </w:t>
-      </w:r>
-      <w:proofErr w:type="spellStart"/>
+        <w:t>a</w:t>
+      </w:r>
       <w:r>
         <w:rPr>
           <w:rFonts w:ascii="Times" w:hAnsi="Times"/>
@@ -5317,7 +5326,7 @@
           <w:sz w:val="20"/>
           <w:szCs w:val="20"/>
         </w:rPr>
-        <w:t>[3],</w:t>
+        <w:t>[],</w:t>
       </w:r>
     </w:p>
     <w:p>
@@ -5851,26 +5860,120 @@
       <w:pPr>
         <w:spacing w:line="480" w:lineRule="auto"/>
         <w:rPr>
+          <w:rFonts w:ascii="Times" w:hAnsi="Times"/>
+          <w:sz w:val="20"/>
+          <w:szCs w:val="20"/>
+        </w:rPr>
+      </w:pPr>
+      <w:r>
+        <w:rPr>
+          <w:rFonts w:ascii="Times" w:hAnsi="Times"/>
+          <w:sz w:val="20"/>
+          <w:szCs w:val="20"/>
+        </w:rPr>
+        <w:t xml:space="preserve">      RETURN </w:t>
+      </w:r>
+      <w:r>
+        <w:rPr>
+          <w:rFonts w:ascii="Times" w:hAnsi="Times"/>
+          <w:sz w:val="20"/>
+          <w:szCs w:val="20"/>
+        </w:rPr>
+        <w:t>NULL</w:t>
+      </w:r>
+      <w:r>
+        <w:rPr>
+          <w:rFonts w:ascii="Times" w:hAnsi="Times"/>
+          <w:sz w:val="20"/>
+          <w:szCs w:val="20"/>
+        </w:rPr>
+        <w:t>;</w:t>
+      </w:r>
+    </w:p>
+    <w:p>
+      <w:pPr>
+        <w:spacing w:line="480" w:lineRule="auto"/>
+        <w:rPr>
+          <w:rFonts w:ascii="Times" w:hAnsi="Times"/>
+          <w:sz w:val="20"/>
+          <w:szCs w:val="20"/>
+        </w:rPr>
+      </w:pPr>
+      <w:r>
+        <w:rPr>
+          <w:rFonts w:ascii="Times" w:hAnsi="Times"/>
+          <w:sz w:val="20"/>
+          <w:szCs w:val="20"/>
+        </w:rPr>
+        <w:t xml:space="preserve">      ELSE</w:t>
+      </w:r>
+    </w:p>
+    <w:p>
+      <w:pPr>
+        <w:spacing w:line="480" w:lineRule="auto"/>
+        <w:rPr>
+          <w:rFonts w:ascii="Times" w:hAnsi="Times"/>
+          <w:sz w:val="20"/>
+          <w:szCs w:val="20"/>
+        </w:rPr>
+      </w:pPr>
+      <w:r>
+        <w:rPr>
+          <w:rFonts w:ascii="Times" w:hAnsi="Times"/>
+          <w:sz w:val="20"/>
+          <w:szCs w:val="20"/>
+        </w:rPr>
+        <w:t xml:space="preserve">      RETURN </w:t>
+      </w:r>
+      <w:r>
+        <w:rPr>
+          <w:rFonts w:ascii="Times" w:hAnsi="Times"/>
+          <w:sz w:val="20"/>
+          <w:szCs w:val="20"/>
+        </w:rPr>
+        <w:t>OLD</w:t>
+      </w:r>
+      <w:r>
+        <w:rPr>
+          <w:rFonts w:ascii="Times" w:hAnsi="Times"/>
+          <w:sz w:val="20"/>
+          <w:szCs w:val="20"/>
+        </w:rPr>
+        <w:t>;</w:t>
+      </w:r>
+      <w:r>
+        <w:rPr>
+          <w:rFonts w:ascii="Times" w:hAnsi="Times"/>
+          <w:sz w:val="20"/>
+          <w:szCs w:val="20"/>
+        </w:rPr>
+        <w:t xml:space="preserve"> </w:t>
+      </w:r>
+    </w:p>
+    <w:p>
+      <w:pPr>
+        <w:spacing w:line="480" w:lineRule="auto"/>
+        <w:rPr>
+          <w:rFonts w:ascii="Times" w:hAnsi="Times"/>
+          <w:sz w:val="20"/>
+          <w:szCs w:val="20"/>
+        </w:rPr>
+      </w:pPr>
+      <w:r>
+        <w:rPr>
           <w:rFonts w:ascii="Times" w:hAnsi="Times" w:hint="eastAsia"/>
           <w:sz w:val="20"/>
           <w:szCs w:val="20"/>
         </w:rPr>
-      </w:pPr>
-      <w:r>
-        <w:rPr>
-          <w:rFonts w:ascii="Times" w:hAnsi="Times"/>
-          <w:sz w:val="20"/>
-          <w:szCs w:val="20"/>
-        </w:rPr>
-        <w:t xml:space="preserve">      RETURN </w:t>
-      </w:r>
-      <w:r>
-        <w:rPr>
-          <w:rFonts w:ascii="Times" w:hAnsi="Times"/>
-          <w:sz w:val="20"/>
-          <w:szCs w:val="20"/>
-        </w:rPr>
-        <w:t>NULL</w:t>
+        <w:t xml:space="preserve"> </w:t>
+      </w:r>
+      <w:r>
+        <w:rPr>
+          <w:rFonts w:ascii="Times" w:hAnsi="Times"/>
+          <w:sz w:val="20"/>
+          <w:szCs w:val="20"/>
+        </w:rPr>
+        <w:t xml:space="preserve">     END IF</w:t>
       </w:r>
       <w:r>
         <w:rPr>
@@ -5896,34 +5999,54 @@
           <w:sz w:val="20"/>
           <w:szCs w:val="20"/>
         </w:rPr>
-        <w:t xml:space="preserve">      ELSE</w:t>
-      </w:r>
-    </w:p>
-    <w:p>
-      <w:pPr>
-        <w:spacing w:line="480" w:lineRule="auto"/>
-        <w:rPr>
-          <w:rFonts w:ascii="Times" w:hAnsi="Times"/>
-          <w:sz w:val="20"/>
-          <w:szCs w:val="20"/>
-        </w:rPr>
-      </w:pPr>
-      <w:r>
-        <w:rPr>
-          <w:rFonts w:ascii="Times" w:hAnsi="Times"/>
-          <w:sz w:val="20"/>
-          <w:szCs w:val="20"/>
-        </w:rPr>
-        <w:t xml:space="preserve">      RETURN </w:t>
-      </w:r>
-      <w:r>
-        <w:rPr>
-          <w:rFonts w:ascii="Times" w:hAnsi="Times"/>
-          <w:sz w:val="20"/>
-          <w:szCs w:val="20"/>
-        </w:rPr>
-        <w:t>OLD</w:t>
-      </w:r>
+        <w:t xml:space="preserve">   END;</w:t>
+      </w:r>
+    </w:p>
+    <w:p>
+      <w:pPr>
+        <w:spacing w:line="480" w:lineRule="auto"/>
+        <w:rPr>
+          <w:rFonts w:ascii="Times" w:hAnsi="Times"/>
+          <w:sz w:val="20"/>
+          <w:szCs w:val="20"/>
+        </w:rPr>
+      </w:pPr>
+      <w:r>
+        <w:rPr>
+          <w:rFonts w:ascii="Times" w:hAnsi="Times"/>
+          <w:sz w:val="20"/>
+          <w:szCs w:val="20"/>
+        </w:rPr>
+        <w:t>$</w:t>
+      </w:r>
+      <w:proofErr w:type="spellStart"/>
+      <w:r>
+        <w:rPr>
+          <w:rFonts w:ascii="Times" w:hAnsi="Times"/>
+          <w:sz w:val="20"/>
+          <w:szCs w:val="20"/>
+        </w:rPr>
+        <w:t>example_table</w:t>
+      </w:r>
+      <w:proofErr w:type="spellEnd"/>
+      <w:r>
+        <w:rPr>
+          <w:rFonts w:ascii="Times" w:hAnsi="Times"/>
+          <w:sz w:val="20"/>
+          <w:szCs w:val="20"/>
+        </w:rPr>
+        <w:t xml:space="preserve">$ LANGUAGE </w:t>
+      </w:r>
+      <w:proofErr w:type="spellStart"/>
+      <w:r>
+        <w:rPr>
+          <w:rFonts w:ascii="Times" w:hAnsi="Times"/>
+          <w:sz w:val="20"/>
+          <w:szCs w:val="20"/>
+        </w:rPr>
+        <w:t>plpgsql</w:t>
+      </w:r>
+      <w:proofErr w:type="spellEnd"/>
       <w:r>
         <w:rPr>
           <w:rFonts w:ascii="Times" w:hAnsi="Times"/>
@@ -5932,126 +6055,13 @@
         </w:rPr>
         <w:t>;</w:t>
       </w:r>
-      <w:r>
-        <w:rPr>
-          <w:rFonts w:ascii="Times" w:hAnsi="Times"/>
-          <w:sz w:val="20"/>
-          <w:szCs w:val="20"/>
-        </w:rPr>
-        <w:t xml:space="preserve"> </w:t>
-      </w:r>
-    </w:p>
-    <w:p>
-      <w:pPr>
-        <w:spacing w:line="480" w:lineRule="auto"/>
-        <w:rPr>
-          <w:rFonts w:ascii="Times" w:hAnsi="Times" w:hint="eastAsia"/>
-          <w:sz w:val="20"/>
-          <w:szCs w:val="20"/>
-        </w:rPr>
-      </w:pPr>
-      <w:r>
-        <w:rPr>
-          <w:rFonts w:ascii="Times" w:hAnsi="Times" w:hint="eastAsia"/>
-          <w:sz w:val="20"/>
-          <w:szCs w:val="20"/>
-        </w:rPr>
-        <w:t xml:space="preserve"> </w:t>
-      </w:r>
-      <w:r>
-        <w:rPr>
-          <w:rFonts w:ascii="Times" w:hAnsi="Times"/>
-          <w:sz w:val="20"/>
-          <w:szCs w:val="20"/>
-        </w:rPr>
-        <w:t xml:space="preserve">     END IF</w:t>
-      </w:r>
-      <w:r>
-        <w:rPr>
-          <w:rFonts w:ascii="Times" w:hAnsi="Times"/>
-          <w:sz w:val="20"/>
-          <w:szCs w:val="20"/>
-        </w:rPr>
-        <w:t>;</w:t>
-      </w:r>
-    </w:p>
-    <w:p>
-      <w:pPr>
-        <w:spacing w:line="480" w:lineRule="auto"/>
-        <w:rPr>
-          <w:rFonts w:ascii="Times" w:hAnsi="Times"/>
-          <w:sz w:val="20"/>
-          <w:szCs w:val="20"/>
-        </w:rPr>
-      </w:pPr>
-      <w:r>
-        <w:rPr>
-          <w:rFonts w:ascii="Times" w:hAnsi="Times"/>
-          <w:sz w:val="20"/>
-          <w:szCs w:val="20"/>
-        </w:rPr>
-        <w:t xml:space="preserve">   END;</w:t>
-      </w:r>
-    </w:p>
-    <w:p>
-      <w:pPr>
-        <w:spacing w:line="480" w:lineRule="auto"/>
-        <w:rPr>
-          <w:rFonts w:ascii="Times" w:hAnsi="Times"/>
-          <w:sz w:val="20"/>
-          <w:szCs w:val="20"/>
-        </w:rPr>
-      </w:pPr>
-      <w:r>
-        <w:rPr>
-          <w:rFonts w:ascii="Times" w:hAnsi="Times"/>
-          <w:sz w:val="20"/>
-          <w:szCs w:val="20"/>
-        </w:rPr>
-        <w:t>$</w:t>
-      </w:r>
-      <w:proofErr w:type="spellStart"/>
-      <w:r>
-        <w:rPr>
-          <w:rFonts w:ascii="Times" w:hAnsi="Times"/>
-          <w:sz w:val="20"/>
-          <w:szCs w:val="20"/>
-        </w:rPr>
-        <w:t>example_table</w:t>
-      </w:r>
-      <w:proofErr w:type="spellEnd"/>
-      <w:r>
-        <w:rPr>
-          <w:rFonts w:ascii="Times" w:hAnsi="Times"/>
-          <w:sz w:val="20"/>
-          <w:szCs w:val="20"/>
-        </w:rPr>
-        <w:t xml:space="preserve">$ LANGUAGE </w:t>
-      </w:r>
-      <w:proofErr w:type="spellStart"/>
-      <w:r>
-        <w:rPr>
-          <w:rFonts w:ascii="Times" w:hAnsi="Times"/>
-          <w:sz w:val="20"/>
-          <w:szCs w:val="20"/>
-        </w:rPr>
-        <w:t>plpgsql</w:t>
-      </w:r>
-      <w:proofErr w:type="spellEnd"/>
-      <w:r>
-        <w:rPr>
-          <w:rFonts w:ascii="Times" w:hAnsi="Times"/>
-          <w:sz w:val="20"/>
-          <w:szCs w:val="20"/>
-        </w:rPr>
-        <w:t>;</w:t>
-      </w:r>
-    </w:p>
-    <w:p>
-      <w:pPr>
-        <w:spacing w:line="480" w:lineRule="auto"/>
-        <w:rPr>
-          <w:rFonts w:ascii="Times" w:hAnsi="Times" w:hint="eastAsia"/>
+    </w:p>
+    <w:bookmarkEnd w:id="0"/>
+    <w:p>
+      <w:pPr>
+        <w:spacing w:line="480" w:lineRule="auto"/>
+        <w:rPr>
+          <w:rFonts w:ascii="Times" w:hAnsi="Times"/>
           <w:sz w:val="20"/>
           <w:szCs w:val="20"/>
         </w:rPr>

</xml_diff>